<commit_message>
finished phase 2 methodology
</commit_message>
<xml_diff>
--- a/GA_Research.docx
+++ b/GA_Research.docx
@@ -11,8 +11,6 @@
           <w:color w:val="000000" w:themeColor="text1"/>
         </w:rPr>
       </w:pPr>
-      <w:bookmarkStart w:id="0" w:name="_GoBack"/>
-      <w:bookmarkEnd w:id="0"/>
       <w:r>
         <w:rPr>
           <w:rFonts w:ascii="Times New Roman" w:hAnsi="Times New Roman"/>
@@ -458,6 +456,13 @@
         </w:rPr>
         <w:t xml:space="preserve">Combinatorial optimization; the Knapsack problem; </w:t>
       </w:r>
+      <w:r>
+        <w:rPr>
+          <w:color w:val="000000" w:themeColor="text1"/>
+          <w:szCs w:val="18"/>
+        </w:rPr>
+        <w:t xml:space="preserve">the Traveling Salesman Problem; Genetic Algorithm; </w:t>
+      </w:r>
     </w:p>
     <w:p>
       <w:pPr>
@@ -486,7 +491,108 @@
         <w:rPr>
           <w:color w:val="000000" w:themeColor="text1"/>
         </w:rPr>
-        <w:t xml:space="preserve">The Knapsack problem is a classical problem that searches the highest combinational values from a list of items that consist of cost and values. The knapsack problem is a decision problem such that given a set of items that each consists of a cost and a value, find the highest possible value from each of the item while remaining in the range of the cost that the problem is being constrained. Which means that the cost may only remain less than or equal to the constrained cost limit. The decision form of the Knapsack problem is a NP-complete problem such that a precise solution for a huge input is nearly practically impossible to obtain. </w:t>
+        <w:t>The purpose of this project is to analyze the e</w:t>
+      </w:r>
+      <w:r>
+        <w:rPr>
+          <w:color w:val="000000" w:themeColor="text1"/>
+        </w:rPr>
+        <w:t>ffectiveness of using a genetic algorithm</w:t>
+      </w:r>
+      <w:r>
+        <w:rPr>
+          <w:color w:val="000000" w:themeColor="text1"/>
+        </w:rPr>
+        <w:t xml:space="preserve">, along with some </w:t>
+      </w:r>
+      <w:r>
+        <w:rPr>
+          <w:color w:val="000000" w:themeColor="text1"/>
+        </w:rPr>
+        <w:t xml:space="preserve">optimization technique performed </w:t>
+      </w:r>
+      <w:r>
+        <w:rPr>
+          <w:color w:val="000000" w:themeColor="text1"/>
+        </w:rPr>
+        <w:t>on the Knapsack Problem and the Traveling Salesman Problem.</w:t>
+      </w:r>
+      <w:r>
+        <w:rPr>
+          <w:color w:val="000000" w:themeColor="text1"/>
+        </w:rPr>
+        <w:t xml:space="preserve"> </w:t>
+      </w:r>
+      <w:r>
+        <w:rPr>
+          <w:color w:val="000000" w:themeColor="text1"/>
+        </w:rPr>
+        <w:t>In this paper, we will discuss the methodology for each of the three phases. The paper will</w:t>
+      </w:r>
+      <w:r>
+        <w:rPr>
+          <w:color w:val="000000" w:themeColor="text1"/>
+        </w:rPr>
+        <w:t xml:space="preserve"> first transition into the phase 1 section in which we will show the methods and the results of solving the knapsack problem with genetic algorithm. We will then move into </w:t>
+      </w:r>
+      <w:r>
+        <w:rPr>
+          <w:color w:val="000000" w:themeColor="text1"/>
+        </w:rPr>
+        <w:t>section 3</w:t>
+      </w:r>
+      <w:r>
+        <w:rPr>
+          <w:color w:val="000000" w:themeColor="text1"/>
+        </w:rPr>
+        <w:t xml:space="preserve"> which we will talk about </w:t>
+      </w:r>
+      <w:r>
+        <w:rPr>
+          <w:color w:val="000000" w:themeColor="text1"/>
+        </w:rPr>
+        <w:t>the second phase</w:t>
+      </w:r>
+      <w:r>
+        <w:rPr>
+          <w:color w:val="000000" w:themeColor="text1"/>
+        </w:rPr>
+        <w:t xml:space="preserve"> that shows the methods and results of solving TSP with g</w:t>
+      </w:r>
+      <w:r>
+        <w:rPr>
+          <w:color w:val="000000" w:themeColor="text1"/>
+        </w:rPr>
+        <w:t xml:space="preserve">enetic algorithm. </w:t>
+      </w:r>
+      <w:r>
+        <w:rPr>
+          <w:color w:val="000000" w:themeColor="text1"/>
+          <w:lang w:eastAsia="zh-CN"/>
+        </w:rPr>
+        <w:t xml:space="preserve">In </w:t>
+      </w:r>
+      <w:r>
+        <w:rPr>
+          <w:rFonts w:hint="eastAsia"/>
+          <w:color w:val="000000" w:themeColor="text1"/>
+          <w:lang w:eastAsia="zh-CN"/>
+        </w:rPr>
+        <w:t>s</w:t>
+      </w:r>
+      <w:r>
+        <w:rPr>
+          <w:color w:val="000000" w:themeColor="text1"/>
+          <w:lang w:eastAsia="zh-CN"/>
+        </w:rPr>
+        <w:t>ection 4</w:t>
+      </w:r>
+      <w:r>
+        <w:rPr>
+          <w:color w:val="000000" w:themeColor="text1"/>
+          <w:lang w:eastAsia="zh-CN"/>
+        </w:rPr>
+        <w:t xml:space="preserve">, the paper will show the methods and the results gained from the third phase which is the optimization approaches that we have tried and recorded. </w:t>
       </w:r>
     </w:p>
     <w:p>
@@ -643,13 +749,13 @@
         <w:rPr>
           <w:color w:val="000000" w:themeColor="text1"/>
         </w:rPr>
-        <w:t xml:space="preserve"> of the item. For example, there are water, sandwich, and more. Each item obviously has their own name, weight, and value. Since the hikers are only able to fit a certain amount of items into the knapsack due to the space or weight limit of how much the knapsack is able to hold, they have to obtain a combination of items that produces a maximum value while staying in within the weight limit of the </w:t>
-      </w:r>
-      <w:r>
-        <w:rPr>
-          <w:color w:val="000000" w:themeColor="text1"/>
-        </w:rPr>
-        <w:t>Knapsack.</w:t>
+        <w:t xml:space="preserve"> of the item. For example, there are water, sandwich, and more. Each item obviously has their own name, weight, and value. Since the hikers are only able to fit a </w:t>
+      </w:r>
+      <w:r>
+        <w:rPr>
+          <w:color w:val="000000" w:themeColor="text1"/>
+        </w:rPr>
+        <w:t>certain amount of items into the knapsack due to the space or weight limit of how much the knapsack is able to hold, they have to obtain a combination of items that produces a maximum value while staying in within the weight limit of the Knapsack.</w:t>
       </w:r>
       <w:r>
         <w:rPr>
@@ -869,6 +975,7 @@
           <w:i/>
           <w:color w:val="000000" w:themeColor="text1"/>
         </w:rPr>
+        <w:lastRenderedPageBreak/>
         <w:t>Code Snippet:</w:t>
       </w:r>
     </w:p>
@@ -885,7 +992,6 @@
           <w:color w:val="000000" w:themeColor="text1"/>
           <w:lang w:eastAsia="zh-CN"/>
         </w:rPr>
-        <w:lastRenderedPageBreak/>
         <w:drawing>
           <wp:inline distT="0" distB="0" distL="0" distR="0" wp14:anchorId="0C792012" wp14:editId="1DD014C7">
             <wp:extent cx="3041680" cy="3090776"/>
@@ -1250,20 +1356,26 @@
         <w:rPr>
           <w:color w:val="000000" w:themeColor="text1"/>
         </w:rPr>
-        <w:t>ADDITIONAL OPTIMIZATIONS AND RESULTS</w:t>
-      </w:r>
-    </w:p>
-    <w:p>
-      <w:pPr>
-        <w:rPr>
-          <w:color w:val="000000" w:themeColor="text1"/>
-        </w:rPr>
-      </w:pPr>
-      <w:r>
-        <w:rPr>
-          <w:color w:val="000000" w:themeColor="text1"/>
-        </w:rPr>
-        <w:t>In this section, we will discuss the improved speed on some other method that we have tried to shorten the search time.</w:t>
+        <w:t>PHASE 2</w:t>
+      </w:r>
+    </w:p>
+    <w:p>
+      <w:pPr>
+        <w:rPr>
+          <w:color w:val="000000" w:themeColor="text1"/>
+        </w:rPr>
+      </w:pPr>
+      <w:r>
+        <w:rPr>
+          <w:color w:val="000000" w:themeColor="text1"/>
+        </w:rPr>
+        <w:t xml:space="preserve">In this section, we will </w:t>
+      </w:r>
+      <w:r>
+        <w:rPr>
+          <w:color w:val="000000" w:themeColor="text1"/>
+        </w:rPr>
+        <w:t>talk about the TSP background, the methodology used, and the results.</w:t>
       </w:r>
     </w:p>
     <w:p>
@@ -1278,128 +1390,62 @@
         <w:rPr>
           <w:color w:val="000000" w:themeColor="text1"/>
         </w:rPr>
-        <w:t>Arrays of Strings Versus Nodes</w:t>
-      </w:r>
-    </w:p>
-    <w:p>
-      <w:pPr>
-        <w:rPr>
-          <w:color w:val="000000" w:themeColor="text1"/>
-        </w:rPr>
-      </w:pPr>
-      <w:r>
-        <w:rPr>
-          <w:color w:val="000000" w:themeColor="text1"/>
-        </w:rPr>
-        <w:t>As mentioned in section 2, the entire state-space was planned to be built with the linked-list nodes approach. However, there were issues that we encountered from that approach: memory and time issues.</w:t>
-      </w:r>
-    </w:p>
-    <w:p>
-      <w:pPr>
-        <w:rPr>
-          <w:color w:val="000000" w:themeColor="text1"/>
-        </w:rPr>
-      </w:pPr>
-      <w:r>
-        <w:rPr>
-          <w:color w:val="000000" w:themeColor="text1"/>
-        </w:rPr>
-        <w:t xml:space="preserve">By following this approach, a given set of input items with the size of N produces a tree with the size of </w:t>
-      </w:r>
-      <m:oMath>
-        <m:sSup>
-          <m:sSupPr>
-            <m:ctrlPr>
-              <w:rPr>
-                <w:rFonts w:ascii="Cambria Math" w:hAnsi="Cambria Math"/>
-                <w:i/>
-                <w:color w:val="000000" w:themeColor="text1"/>
-              </w:rPr>
-            </m:ctrlPr>
-          </m:sSupPr>
-          <m:e>
-            <m:r>
-              <w:rPr>
-                <w:rFonts w:ascii="Cambria Math" w:hAnsi="Cambria Math"/>
-                <w:color w:val="000000" w:themeColor="text1"/>
-              </w:rPr>
-              <m:t>2</m:t>
-            </m:r>
-          </m:e>
-          <m:sup>
-            <m:r>
-              <w:rPr>
-                <w:rFonts w:ascii="Cambria Math" w:hAnsi="Cambria Math"/>
-                <w:color w:val="000000" w:themeColor="text1"/>
-              </w:rPr>
-              <m:t>N+1</m:t>
-            </m:r>
-          </m:sup>
-        </m:sSup>
-        <m:r>
-          <w:rPr>
-            <w:rFonts w:ascii="Cambria Math" w:hAnsi="Cambria Math"/>
-            <w:color w:val="000000" w:themeColor="text1"/>
-          </w:rPr>
-          <m:t>-2</m:t>
-        </m:r>
-      </m:oMath>
-      <w:r>
-        <w:rPr>
-          <w:color w:val="000000" w:themeColor="text1"/>
-        </w:rPr>
-        <w:t>. An enormous amount of memory would be consumed when N &gt; 18. Consider a regular node in a linked list, a regular node that contained a left and a right pointer takes up about 8 bytes. If we include a string and 2 integers into the node, it all adds up to (number of character in the string * 2 + 2 + 2 + 8) about 14 bytes per node which total up to about 469762020 bytes = 0.46976202 GB when N = 24.</w:t>
-      </w:r>
-    </w:p>
-    <w:p>
-      <w:pPr>
-        <w:rPr>
-          <w:color w:val="000000" w:themeColor="text1"/>
-        </w:rPr>
-      </w:pPr>
-      <w:r>
-        <w:rPr>
-          <w:color w:val="000000" w:themeColor="text1"/>
-        </w:rPr>
-        <w:lastRenderedPageBreak/>
-        <w:t>No calculations were included yet on what had mentioned above. Considering the function we have built has a complexity of O(</w:t>
-      </w:r>
-      <m:oMath>
-        <m:sSup>
-          <m:sSupPr>
-            <m:ctrlPr>
-              <w:rPr>
-                <w:rFonts w:ascii="Cambria Math" w:hAnsi="Cambria Math"/>
-                <w:i/>
-                <w:color w:val="000000" w:themeColor="text1"/>
-              </w:rPr>
-            </m:ctrlPr>
-          </m:sSupPr>
-          <m:e>
-            <m:r>
-              <w:rPr>
-                <w:rFonts w:ascii="Cambria Math" w:hAnsi="Cambria Math"/>
-                <w:color w:val="000000" w:themeColor="text1"/>
-              </w:rPr>
-              <m:t>N</m:t>
-            </m:r>
-          </m:e>
-          <m:sup>
-            <m:r>
-              <w:rPr>
-                <w:rFonts w:ascii="Cambria Math" w:hAnsi="Cambria Math"/>
-                <w:color w:val="000000" w:themeColor="text1"/>
-              </w:rPr>
-              <m:t>2</m:t>
-            </m:r>
-          </m:sup>
-        </m:sSup>
-      </m:oMath>
-      <w:r>
-        <w:rPr>
-          <w:color w:val="000000" w:themeColor="text1"/>
-        </w:rPr>
-        <w:t>), time is the other issue that this approach produces.</w:t>
+        <w:t>Traveling Salesman</w:t>
+      </w:r>
+      <w:r>
+        <w:rPr>
+          <w:color w:val="000000" w:themeColor="text1"/>
+        </w:rPr>
+        <w:t xml:space="preserve"> Problem</w:t>
+      </w:r>
+      <w:r>
+        <w:rPr>
+          <w:color w:val="000000" w:themeColor="text1"/>
+        </w:rPr>
+        <w:t xml:space="preserve"> Background</w:t>
+      </w:r>
+    </w:p>
+    <w:p>
+      <w:pPr>
+        <w:rPr>
+          <w:color w:val="000000" w:themeColor="text1"/>
+        </w:rPr>
+      </w:pPr>
+      <w:r>
+        <w:rPr>
+          <w:color w:val="000000" w:themeColor="text1"/>
+        </w:rPr>
+        <w:t>A traveling salesman needs to visit several cities and then return to the city from which it started. The task is to find the shortest possible route, given a list of cities and the distances between them, where each city is visited exactly once and then return to the original city.</w:t>
+      </w:r>
+    </w:p>
+    <w:p>
+      <w:pPr>
+        <w:pStyle w:val="Heading2"/>
+      </w:pPr>
+      <w:r>
+        <w:t>Methodology</w:t>
+      </w:r>
+    </w:p>
+    <w:p>
+      <w:pPr>
+        <w:pStyle w:val="Heading3"/>
+      </w:pPr>
+      <w:r>
+        <w:t>Genetic Representation</w:t>
+      </w:r>
+    </w:p>
+    <w:p>
+      <w:r>
+        <w:t>The TSP’s chromosomes are represented by the position number of each of the cities. For example, if there were 5 cities, then a chromosome can look like [1, 2, 3, 4, 5]. Each</w:t>
+      </w:r>
+      <w:r>
+        <w:t xml:space="preserve"> number represents one of the cities.</w:t>
+      </w:r>
+      <w:r>
+        <w:t xml:space="preserve"> </w:t>
+      </w:r>
+      <w:r>
+        <w:t>Each chromosome represents a route (solution).</w:t>
       </w:r>
     </w:p>
     <w:p>
@@ -1414,141 +1460,109 @@
         <w:rPr>
           <w:color w:val="000000" w:themeColor="text1"/>
         </w:rPr>
-        <w:t>Alternative to Trees with Nodes in Linked-list</w:t>
-      </w:r>
-    </w:p>
-    <w:p>
-      <w:pPr>
-        <w:rPr>
-          <w:rFonts w:eastAsia="Heiti SC Light"/>
-          <w:i/>
-          <w:color w:val="000000" w:themeColor="text1"/>
-        </w:rPr>
-      </w:pPr>
-      <w:r>
-        <w:rPr>
-          <w:rFonts w:eastAsia="Heiti SC Light"/>
-          <w:i/>
-          <w:color w:val="000000" w:themeColor="text1"/>
-        </w:rPr>
-        <w:t>Code Snippet:</w:t>
-      </w:r>
-    </w:p>
-    <w:p>
-      <w:pPr>
-        <w:rPr>
-          <w:color w:val="000000" w:themeColor="text1"/>
-        </w:rPr>
-      </w:pPr>
-      <w:r>
-        <w:rPr>
-          <w:noProof/>
-          <w:color w:val="000000" w:themeColor="text1"/>
-          <w:lang w:eastAsia="zh-CN"/>
-        </w:rPr>
-        <w:drawing>
-          <wp:inline distT="0" distB="0" distL="0" distR="0" wp14:anchorId="0CC5F348" wp14:editId="2112BD11">
-            <wp:extent cx="3042285" cy="1664697"/>
-            <wp:effectExtent l="0" t="0" r="5715" b="12065"/>
-            <wp:docPr id="4" name="Picture 4" descr="../Desktop/Screen%20Shot%202017-02-21%20at%2012.14.18%20AM.png"/>
-            <wp:cNvGraphicFramePr>
-              <a:graphicFrameLocks xmlns:a="http://schemas.openxmlformats.org/drawingml/2006/main" noChangeAspect="1"/>
-            </wp:cNvGraphicFramePr>
-            <a:graphic xmlns:a="http://schemas.openxmlformats.org/drawingml/2006/main">
-              <a:graphicData uri="http://schemas.openxmlformats.org/drawingml/2006/picture">
-                <pic:pic xmlns:pic="http://schemas.openxmlformats.org/drawingml/2006/picture">
-                  <pic:nvPicPr>
-                    <pic:cNvPr id="0" name="Picture 1" descr="../Desktop/Screen%20Shot%202017-02-21%20at%2012.14.18%20AM.png"/>
-                    <pic:cNvPicPr>
-                      <a:picLocks noChangeAspect="1" noChangeArrowheads="1"/>
-                    </pic:cNvPicPr>
-                  </pic:nvPicPr>
-                  <pic:blipFill>
-                    <a:blip r:embed="rId12" cstate="print">
-                      <a:extLst>
-                        <a:ext uri="{28A0092B-C50C-407E-A947-70E740481C1C}">
-                          <a14:useLocalDpi xmlns:a14="http://schemas.microsoft.com/office/drawing/2010/main" val="0"/>
-                        </a:ext>
-                      </a:extLst>
-                    </a:blip>
-                    <a:srcRect/>
-                    <a:stretch>
-                      <a:fillRect/>
-                    </a:stretch>
-                  </pic:blipFill>
-                  <pic:spPr bwMode="auto">
-                    <a:xfrm>
-                      <a:off x="0" y="0"/>
-                      <a:ext cx="3066399" cy="1677892"/>
-                    </a:xfrm>
-                    <a:prstGeom prst="rect">
-                      <a:avLst/>
-                    </a:prstGeom>
-                    <a:noFill/>
-                    <a:ln>
-                      <a:noFill/>
-                    </a:ln>
-                  </pic:spPr>
-                </pic:pic>
-              </a:graphicData>
-            </a:graphic>
-          </wp:inline>
-        </w:drawing>
-      </w:r>
-    </w:p>
-    <w:p>
-      <w:pPr>
-        <w:rPr>
-          <w:color w:val="000000" w:themeColor="text1"/>
-        </w:rPr>
-      </w:pPr>
-      <w:r>
-        <w:rPr>
-          <w:color w:val="000000" w:themeColor="text1"/>
-        </w:rPr>
-        <w:t>The approach that we have taken in an alternative to building a tree which consists of linked-list nodes, we chose to build the tree using an array that consists of only ‘chars’ in each index of the array. Each index of the array represents different nodes in a visualized form of the tree. We are able to move to the left sub-tree by determining if the index is odd (left branch) or even (right branch) as shown in the code included below:</w:t>
-      </w:r>
-    </w:p>
-    <w:p>
-      <w:pPr>
-        <w:rPr>
-          <w:color w:val="000000" w:themeColor="text1"/>
-        </w:rPr>
-      </w:pPr>
-      <w:r>
-        <w:rPr>
-          <w:color w:val="000000" w:themeColor="text1"/>
-        </w:rPr>
-        <w:t>By doing so, it significantly reduced the amount of time taken to compile as compared to building a tree with nodes.</w:t>
+        <w:t>Initialization</w:t>
+      </w:r>
+    </w:p>
+    <w:p>
+      <w:pPr>
+        <w:rPr>
+          <w:color w:val="000000" w:themeColor="text1"/>
+        </w:rPr>
+      </w:pPr>
+      <w:r>
+        <w:rPr>
+          <w:color w:val="000000" w:themeColor="text1"/>
+        </w:rPr>
+        <w:t>First, the cities and their positions are read from a file. Then, the initial generation is created.</w:t>
+      </w:r>
+    </w:p>
+    <w:p>
+      <w:pPr>
+        <w:rPr>
+          <w:color w:val="000000" w:themeColor="text1"/>
+        </w:rPr>
+      </w:pPr>
+      <w:r>
+        <w:rPr>
+          <w:color w:val="000000" w:themeColor="text1"/>
+        </w:rPr>
+        <w:lastRenderedPageBreak/>
+        <w:t>The population size for each generation is a fixed set of 100 rout</w:t>
+      </w:r>
+      <w:r>
+        <w:rPr>
+          <w:color w:val="000000" w:themeColor="text1"/>
+        </w:rPr>
+        <w:t>es that are randomly generated.</w:t>
       </w:r>
     </w:p>
     <w:p>
       <w:pPr>
         <w:pStyle w:val="Heading3"/>
-        <w:spacing w:before="120"/>
-        <w:rPr>
-          <w:color w:val="000000" w:themeColor="text1"/>
-        </w:rPr>
-      </w:pPr>
-      <w:r>
-        <w:rPr>
-          <w:color w:val="000000" w:themeColor="text1"/>
-        </w:rPr>
-        <w:t>Calculations After Tree is Built</w:t>
-      </w:r>
-    </w:p>
-    <w:p>
-      <w:pPr>
-        <w:rPr>
-          <w:color w:val="000000" w:themeColor="text1"/>
-        </w:rPr>
-      </w:pPr>
-      <w:r>
-        <w:rPr>
-          <w:color w:val="000000" w:themeColor="text1"/>
-        </w:rPr>
-        <w:t>To shortened the time spent on calculating the cost and values in each of the sub-trees, we’ve decided to perform the calculations after the tree is successfully built. From that, we are able to only look at the leaf indexes of the state-space tree which consists of all combinations since the root index, reducing more than half of the calculations needed to be done as compared to building the tree while calculating at every index.</w:t>
-      </w:r>
+      </w:pPr>
+      <w:r>
+        <w:t>Selection</w:t>
+      </w:r>
+    </w:p>
+    <w:p>
+      <w:r>
+        <w:t xml:space="preserve">The </w:t>
+      </w:r>
+      <w:r>
+        <w:t>genetic algorithm’s selection process for the TSP is determined by the route’s total distance traveled.</w:t>
+      </w:r>
+      <w:r>
+        <w:t xml:space="preserve"> </w:t>
+      </w:r>
+      <w:r>
+        <w:t>The fitness function basically loops through the population and calculates the total distance</w:t>
+      </w:r>
+      <w:r>
+        <w:t xml:space="preserve"> of each route. Before the population is looped, the first route in the population is initialized to be the one with the best fitness. Then each route is then compared to the best fitness. If the route has a better fitness, then the variable that has the best fitness is replaced.</w:t>
+      </w:r>
+    </w:p>
+    <w:p>
+      <w:pPr>
+        <w:pStyle w:val="Heading3"/>
+      </w:pPr>
+      <w:r>
+        <w:t>Genetic Operators</w:t>
+      </w:r>
+    </w:p>
+    <w:p>
+      <w:r>
+        <w:t>The next generation is then generated using two genetic operators: the crossover and mutation function. The crossover func</w:t>
+      </w:r>
+      <w:r>
+        <w:t xml:space="preserve">tion is used to create a child from two random parents. The way this is done is by grabbing a sequence of cities from the first parent and implanting them into the child. Then the cities from the second parent are placed into the route of the child in the same position. Once the child is created, it is </w:t>
+      </w:r>
+      <w:r>
+        <w:t>passed through a mutation function. The mutation function passes through each of the cities in the route and swaps cities around with a 5% chance.</w:t>
+      </w:r>
+    </w:p>
+    <w:p>
+      <w:pPr>
+        <w:pStyle w:val="Heading3"/>
+      </w:pPr>
+      <w:r>
+        <w:t>Termination</w:t>
+      </w:r>
+    </w:p>
+    <w:p>
+      <w:r>
+        <w:t xml:space="preserve">Upon convergence of organisms - meaning that all routes are identical - one </w:t>
+      </w:r>
+      <w:r>
+        <w:t>route</w:t>
+      </w:r>
+      <w:r>
+        <w:t xml:space="preserve"> is saved, and cataclysmic m</w:t>
+      </w:r>
+      <w:r>
+        <w:t>utation is performed so that all other routes go through a 20% of mutation. After three successive cataclysmic mutations occur on the same organism, the program then ends. Also, if the program keeps running after 10 minutes, it will end and record the best results.s</w:t>
+      </w:r>
+      <w:bookmarkStart w:id="0" w:name="_GoBack"/>
+      <w:bookmarkEnd w:id="0"/>
     </w:p>
     <w:p>
       <w:pPr>
@@ -2199,7 +2213,7 @@
         </w:rPr>
         <w:t xml:space="preserve">The Knapsack Problem. The University of Texas at Dallas. </w:t>
       </w:r>
-      <w:hyperlink r:id="rId13" w:history="1">
+      <w:hyperlink r:id="rId12" w:history="1">
         <w:r>
           <w:rPr>
             <w:rStyle w:val="Hyperlink"/>
@@ -2218,7 +2232,7 @@
     </w:p>
     <w:p/>
     <w:sectPr>
-      <w:footerReference w:type="even" r:id="rId14"/>
+      <w:footerReference w:type="even" r:id="rId13"/>
       <w:type w:val="continuous"/>
       <w:pgSz w:w="12240" w:h="15840" w:code="1"/>
       <w:pgMar w:top="1080" w:right="1080" w:bottom="1440" w:left="1080" w:header="720" w:footer="720" w:gutter="0"/>
@@ -2458,7 +2472,7 @@
   <w:docDefaults>
     <w:rPrDefault>
       <w:rPr>
-        <w:rFonts w:ascii="Times New Roman" w:eastAsia="Times New Roman" w:hAnsi="Times New Roman" w:cs="Times New Roman"/>
+        <w:rFonts w:ascii="Times New Roman" w:eastAsia="SimSun" w:hAnsi="Times New Roman" w:cs="Times New Roman"/>
         <w:lang w:val="en-US" w:eastAsia="en-US" w:bidi="ar-SA"/>
       </w:rPr>
     </w:rPrDefault>

</xml_diff>

<commit_message>
Minor changes to sections
</commit_message>
<xml_diff>
--- a/GA_Research.docx
+++ b/GA_Research.docx
@@ -1,13 +1,12 @@
 
 <file path=word/document.xml><?xml version="1.0" encoding="utf-8"?>
-<w:document xmlns:wpc="http://schemas.microsoft.com/office/word/2010/wordprocessingCanvas" xmlns:cx="http://schemas.microsoft.com/office/drawing/2014/chartex" xmlns:cx1="http://schemas.microsoft.com/office/drawing/2015/9/8/chartex" xmlns:cx2="http://schemas.microsoft.com/office/drawing/2015/10/21/chartex" xmlns:cx3="http://schemas.microsoft.com/office/drawing/2016/5/9/chartex" xmlns:cx4="http://schemas.microsoft.com/office/drawing/2016/5/10/chartex" xmlns:cx5="http://schemas.microsoft.com/office/drawing/2016/5/11/chartex" xmlns:cx6="http://schemas.microsoft.com/office/drawing/2016/5/12/chartex" xmlns:cx7="http://schemas.microsoft.com/office/drawing/2016/5/13/chartex" xmlns:cx8="http://schemas.microsoft.com/office/drawing/2016/5/14/chartex" xmlns:mc="http://schemas.openxmlformats.org/markup-compatibility/2006" xmlns:o="urn:schemas-microsoft-com:office:office" xmlns:r="http://schemas.openxmlformats.org/officeDocument/2006/relationships" xmlns:m="http://schemas.openxmlformats.org/officeDocument/2006/math" xmlns:v="urn:schemas-microsoft-com:vml" xmlns:wp14="http://schemas.microsoft.com/office/word/2010/wordprocessingDrawing" xmlns:wp="http://schemas.openxmlformats.org/drawingml/2006/wordprocessingDrawing" xmlns:w10="urn:schemas-microsoft-com:office:word" xmlns:w="http://schemas.openxmlformats.org/wordprocessingml/2006/main" xmlns:w14="http://schemas.microsoft.com/office/word/2010/wordml" xmlns:w15="http://schemas.microsoft.com/office/word/2012/wordml" xmlns:w16se="http://schemas.microsoft.com/office/word/2015/wordml/symex" xmlns:wpg="http://schemas.microsoft.com/office/word/2010/wordprocessingGroup" xmlns:wpi="http://schemas.microsoft.com/office/word/2010/wordprocessingInk" xmlns:wne="http://schemas.microsoft.com/office/word/2006/wordml" xmlns:wps="http://schemas.microsoft.com/office/word/2010/wordprocessingShape" mc:Ignorable="w14 w15 w16se wp14">
+<w:document xmlns:wpc="http://schemas.microsoft.com/office/word/2010/wordprocessingCanvas" xmlns:mo="http://schemas.microsoft.com/office/mac/office/2008/main" xmlns:mc="http://schemas.openxmlformats.org/markup-compatibility/2006" xmlns:mv="urn:schemas-microsoft-com:mac:vml" xmlns:o="urn:schemas-microsoft-com:office:office" xmlns:r="http://schemas.openxmlformats.org/officeDocument/2006/relationships" xmlns:m="http://schemas.openxmlformats.org/officeDocument/2006/math" xmlns:v="urn:schemas-microsoft-com:vml" xmlns:wp14="http://schemas.microsoft.com/office/word/2010/wordprocessingDrawing" xmlns:wp="http://schemas.openxmlformats.org/drawingml/2006/wordprocessingDrawing" xmlns:w10="urn:schemas-microsoft-com:office:word" xmlns:w="http://schemas.openxmlformats.org/wordprocessingml/2006/main" xmlns:w14="http://schemas.microsoft.com/office/word/2010/wordml" xmlns:w15="http://schemas.microsoft.com/office/word/2012/wordml" xmlns:wpg="http://schemas.microsoft.com/office/word/2010/wordprocessingGroup" xmlns:wpi="http://schemas.microsoft.com/office/word/2010/wordprocessingInk" xmlns:wne="http://schemas.microsoft.com/office/word/2006/wordml" xmlns:wps="http://schemas.microsoft.com/office/word/2010/wordprocessingShape" mc:Ignorable="w14 w15 wp14">
   <w:body>
     <w:p>
       <w:pPr>
         <w:pStyle w:val="Paper-Title"/>
         <w:spacing w:after="60"/>
         <w:rPr>
-          <w:rFonts w:ascii="Times New Roman" w:hAnsi="Times New Roman"/>
           <w:color w:val="000000" w:themeColor="text1"/>
         </w:rPr>
       </w:pPr>
@@ -15,7 +14,6 @@
       <w:bookmarkEnd w:id="0"/>
       <w:r>
         <w:rPr>
-          <w:rFonts w:ascii="Times New Roman" w:hAnsi="Times New Roman"/>
           <w:color w:val="000000" w:themeColor="text1"/>
         </w:rPr>
         <w:t>Genetic Algorithm: Traveling Salesman</w:t>
@@ -24,6 +22,7 @@
     <w:p>
       <w:pPr>
         <w:rPr>
+          <w:rFonts w:ascii="Helvetica" w:hAnsi="Helvetica"/>
           <w:color w:val="000000" w:themeColor="text1"/>
         </w:rPr>
         <w:sectPr>
@@ -39,17 +38,16 @@
         <w:pStyle w:val="Author"/>
         <w:spacing w:after="0"/>
         <w:rPr>
-          <w:rFonts w:ascii="Times New Roman" w:hAnsi="Times New Roman"/>
           <w:color w:val="000000" w:themeColor="text1"/>
           <w:spacing w:val="-2"/>
         </w:rPr>
       </w:pPr>
       <w:r>
         <w:rPr>
-          <w:rFonts w:ascii="Times New Roman" w:hAnsi="Times New Roman"/>
           <w:color w:val="000000" w:themeColor="text1"/>
           <w:spacing w:val="-2"/>
         </w:rPr>
+        <w:lastRenderedPageBreak/>
         <w:t>Shawn Yap</w:t>
       </w:r>
     </w:p>
@@ -57,14 +55,12 @@
       <w:pPr>
         <w:pStyle w:val="Affiliations"/>
         <w:rPr>
-          <w:rFonts w:ascii="Times New Roman" w:hAnsi="Times New Roman"/>
           <w:color w:val="000000" w:themeColor="text1"/>
           <w:spacing w:val="-2"/>
         </w:rPr>
       </w:pPr>
       <w:r>
         <w:rPr>
-          <w:rFonts w:ascii="Times New Roman" w:hAnsi="Times New Roman"/>
           <w:color w:val="000000" w:themeColor="text1"/>
           <w:spacing w:val="-2"/>
         </w:rPr>
@@ -72,7 +68,6 @@
       </w:r>
       <w:r>
         <w:rPr>
-          <w:rFonts w:ascii="Times New Roman" w:hAnsi="Times New Roman"/>
           <w:color w:val="000000" w:themeColor="text1"/>
           <w:spacing w:val="-2"/>
         </w:rPr>
@@ -81,7 +76,6 @@
       </w:r>
       <w:r>
         <w:rPr>
-          <w:rFonts w:ascii="Times New Roman" w:hAnsi="Times New Roman"/>
           <w:color w:val="000000" w:themeColor="text1"/>
           <w:spacing w:val="-2"/>
           <w:vertAlign w:val="superscript"/>
@@ -90,7 +84,6 @@
       </w:r>
       <w:r>
         <w:rPr>
-          <w:rFonts w:ascii="Times New Roman" w:hAnsi="Times New Roman"/>
           <w:color w:val="000000" w:themeColor="text1"/>
           <w:spacing w:val="-2"/>
         </w:rPr>
@@ -98,7 +91,6 @@
       </w:r>
       <w:r>
         <w:rPr>
-          <w:rFonts w:ascii="Times New Roman" w:hAnsi="Times New Roman"/>
           <w:color w:val="000000" w:themeColor="text1"/>
           <w:spacing w:val="-2"/>
         </w:rPr>
@@ -107,7 +99,6 @@
       </w:r>
       <w:r>
         <w:rPr>
-          <w:rFonts w:ascii="Times New Roman" w:hAnsi="Times New Roman"/>
           <w:color w:val="000000" w:themeColor="text1"/>
           <w:spacing w:val="-2"/>
         </w:rPr>
@@ -119,14 +110,12 @@
       <w:pPr>
         <w:pStyle w:val="E-Mail"/>
         <w:rPr>
-          <w:rFonts w:ascii="Times New Roman" w:hAnsi="Times New Roman"/>
           <w:color w:val="000000" w:themeColor="text1"/>
           <w:spacing w:val="-2"/>
         </w:rPr>
       </w:pPr>
       <w:r>
         <w:rPr>
-          <w:rFonts w:ascii="Times New Roman" w:hAnsi="Times New Roman"/>
           <w:color w:val="000000" w:themeColor="text1"/>
           <w:spacing w:val="-2"/>
         </w:rPr>
@@ -138,14 +127,12 @@
         <w:pStyle w:val="Author"/>
         <w:spacing w:after="0"/>
         <w:rPr>
-          <w:rFonts w:ascii="Times New Roman" w:hAnsi="Times New Roman"/>
           <w:color w:val="000000" w:themeColor="text1"/>
           <w:spacing w:val="-2"/>
         </w:rPr>
       </w:pPr>
       <w:r>
         <w:rPr>
-          <w:rFonts w:ascii="Times New Roman" w:hAnsi="Times New Roman"/>
           <w:color w:val="000000" w:themeColor="text1"/>
           <w:spacing w:val="-2"/>
         </w:rPr>
@@ -153,10 +140,10 @@
       </w:r>
       <w:r>
         <w:rPr>
-          <w:rFonts w:ascii="Times New Roman" w:hAnsi="Times New Roman"/>
           <w:color w:val="000000" w:themeColor="text1"/>
           <w:spacing w:val="-2"/>
         </w:rPr>
+        <w:lastRenderedPageBreak/>
         <w:t>Aldo Anaya</w:t>
       </w:r>
     </w:p>
@@ -164,14 +151,12 @@
       <w:pPr>
         <w:pStyle w:val="Affiliations"/>
         <w:rPr>
-          <w:rFonts w:ascii="Times New Roman" w:hAnsi="Times New Roman"/>
           <w:color w:val="000000" w:themeColor="text1"/>
           <w:spacing w:val="-2"/>
         </w:rPr>
       </w:pPr>
       <w:r>
         <w:rPr>
-          <w:rFonts w:ascii="Times New Roman" w:hAnsi="Times New Roman"/>
           <w:color w:val="000000" w:themeColor="text1"/>
           <w:spacing w:val="-2"/>
         </w:rPr>
@@ -182,22 +167,28 @@
       <w:pPr>
         <w:pStyle w:val="Affiliations"/>
         <w:rPr>
-          <w:rFonts w:ascii="Times New Roman" w:hAnsi="Times New Roman"/>
           <w:color w:val="000000" w:themeColor="text1"/>
           <w:spacing w:val="-2"/>
         </w:rPr>
       </w:pPr>
       <w:r>
         <w:rPr>
-          <w:rFonts w:ascii="Times New Roman" w:hAnsi="Times New Roman"/>
           <w:color w:val="000000" w:themeColor="text1"/>
           <w:spacing w:val="-2"/>
         </w:rPr>
-        <w:t>1207 Pueblo Rd</w:t>
-      </w:r>
-      <w:r>
-        <w:rPr>
-          <w:rFonts w:ascii="Times New Roman" w:hAnsi="Times New Roman"/>
+        <w:t>1207 P</w:t>
+      </w:r>
+      <w:bookmarkStart w:id="1" w:name="_GoBack"/>
+      <w:bookmarkEnd w:id="1"/>
+      <w:r>
+        <w:rPr>
+          <w:color w:val="000000" w:themeColor="text1"/>
+          <w:spacing w:val="-2"/>
+        </w:rPr>
+        <w:t>ueblo Rd</w:t>
+      </w:r>
+      <w:r>
+        <w:rPr>
           <w:color w:val="000000" w:themeColor="text1"/>
           <w:spacing w:val="-2"/>
         </w:rPr>
@@ -206,7 +197,6 @@
       </w:r>
       <w:r>
         <w:rPr>
-          <w:rFonts w:ascii="Times New Roman" w:hAnsi="Times New Roman"/>
           <w:color w:val="000000" w:themeColor="text1"/>
           <w:spacing w:val="-2"/>
         </w:rPr>
@@ -218,14 +208,12 @@
       <w:pPr>
         <w:pStyle w:val="E-Mail"/>
         <w:rPr>
-          <w:rFonts w:ascii="Times New Roman" w:hAnsi="Times New Roman"/>
           <w:color w:val="000000" w:themeColor="text1"/>
           <w:spacing w:val="-2"/>
         </w:rPr>
       </w:pPr>
       <w:r>
         <w:rPr>
-          <w:rFonts w:ascii="Times New Roman" w:hAnsi="Times New Roman"/>
           <w:color w:val="000000" w:themeColor="text1"/>
           <w:spacing w:val="-2"/>
         </w:rPr>
@@ -303,6 +291,7 @@
           <w:color w:val="000000" w:themeColor="text1"/>
           <w:sz w:val="24"/>
         </w:rPr>
+        <w:lastRenderedPageBreak/>
         <w:t>ABSTRACT</w:t>
       </w:r>
     </w:p>
@@ -317,43 +306,7 @@
         <w:rPr>
           <w:color w:val="000000" w:themeColor="text1"/>
         </w:rPr>
-        <w:t>In this paper, we present the impact of the Genetic Algorithm on the Knapsack and the Traveling Salesman problem.</w:t>
-      </w:r>
-      <w:r>
-        <w:rPr>
-          <w:color w:val="000000" w:themeColor="text1"/>
-        </w:rPr>
-        <w:t xml:space="preserve"> </w:t>
-      </w:r>
-      <w:r>
-        <w:rPr>
-          <w:color w:val="000000" w:themeColor="text1"/>
-        </w:rPr>
-        <w:t>First, we use the Genetic algorithm to solve the Knapsack problem. We then use the genetic algorithm to solve the Traveling Salesman problem. There were certain attributes which were changed to improve the performance of the genetic algorithm used for the Traveling Salesman Problem. We compare the results of the optimizations along with the default GA</w:t>
-      </w:r>
-      <w:r>
-        <w:rPr>
-          <w:color w:val="000000" w:themeColor="text1"/>
-        </w:rPr>
-        <w:t>.</w:t>
-      </w:r>
-      <w:r>
-        <w:rPr>
-          <w:color w:val="000000" w:themeColor="text1"/>
-        </w:rPr>
-        <w:t xml:space="preserve"> </w:t>
-      </w:r>
-      <w:r>
-        <w:rPr>
-          <w:color w:val="000000" w:themeColor="text1"/>
-        </w:rPr>
-        <w:t xml:space="preserve">The genetic algorithm used for the Knapsack problem is compared to the genetic algorithm used for </w:t>
-      </w:r>
-      <w:r>
-        <w:rPr>
-          <w:color w:val="000000" w:themeColor="text1"/>
-        </w:rPr>
-        <w:t>the Traveling Salesman problem.</w:t>
+        <w:t>In this paper, we present the genetic algorithm in solving the knapsack problem and the traveling salesman problem for an optimal solution in a minimal amount of time given varying inputs. We will also be discussing about some optimization method that are adopted by the genetic algorithm to solve the traveling salesman problem along with some positive and negative results produced by the optimization. There is a total of three main optimizations that were added to the default settings of the genetic algorithm in this paper in which by implementing one of the optimization, we were able to decrease about 40 of average runtime from the GA. However, in exchange of a faster runtime, the overall accuracy dropped by about 14%.</w:t>
       </w:r>
     </w:p>
     <w:p>
@@ -553,19 +506,83 @@
         <w:rPr>
           <w:color w:val="000000" w:themeColor="text1"/>
         </w:rPr>
-        <w:t>on the Knapsack Problem and the Traveling Salesman Problem.</w:t>
-      </w:r>
-      <w:r>
-        <w:rPr>
-          <w:color w:val="000000" w:themeColor="text1"/>
-        </w:rPr>
-        <w:t xml:space="preserve"> </w:t>
-      </w:r>
-      <w:r>
-        <w:rPr>
-          <w:color w:val="000000" w:themeColor="text1"/>
-        </w:rPr>
-        <w:t>In this paper, we will discuss the methodology for each of the three phases. The paper will</w:t>
+        <w:t>on the Knapsack Problem</w:t>
+      </w:r>
+      <w:r>
+        <w:rPr>
+          <w:color w:val="000000" w:themeColor="text1"/>
+        </w:rPr>
+        <w:t>(KP)</w:t>
+      </w:r>
+      <w:r>
+        <w:rPr>
+          <w:color w:val="000000" w:themeColor="text1"/>
+        </w:rPr>
+        <w:t xml:space="preserve"> and the Traveling Salesman Problem</w:t>
+      </w:r>
+      <w:r>
+        <w:rPr>
+          <w:color w:val="000000" w:themeColor="text1"/>
+        </w:rPr>
+        <w:t>(TSP)</w:t>
+      </w:r>
+      <w:r>
+        <w:rPr>
+          <w:color w:val="000000" w:themeColor="text1"/>
+        </w:rPr>
+        <w:t>.</w:t>
+      </w:r>
+      <w:r>
+        <w:rPr>
+          <w:color w:val="000000" w:themeColor="text1"/>
+        </w:rPr>
+        <w:t xml:space="preserve"> The background of both KP and TSP will be discussed in the </w:t>
+      </w:r>
+      <w:hyperlink w:anchor="_PHASE_1" w:history="1">
+        <w:r>
+          <w:rPr>
+            <w:rStyle w:val="Hyperlink"/>
+          </w:rPr>
+          <w:t>section 2</w:t>
+        </w:r>
+      </w:hyperlink>
+      <w:r>
+        <w:rPr>
+          <w:color w:val="000000" w:themeColor="text1"/>
+        </w:rPr>
+        <w:t xml:space="preserve"> and </w:t>
+      </w:r>
+      <w:hyperlink w:anchor="_PHASE_2" w:history="1">
+        <w:r>
+          <w:rPr>
+            <w:rStyle w:val="Hyperlink"/>
+          </w:rPr>
+          <w:t>section 3</w:t>
+        </w:r>
+      </w:hyperlink>
+      <w:r>
+        <w:rPr>
+          <w:color w:val="000000" w:themeColor="text1"/>
+        </w:rPr>
+        <w:t xml:space="preserve">. </w:t>
+      </w:r>
+      <w:r>
+        <w:rPr>
+          <w:color w:val="000000" w:themeColor="text1"/>
+        </w:rPr>
+        <w:t>In this paper,</w:t>
+      </w:r>
+      <w:r>
+        <w:rPr>
+          <w:color w:val="000000" w:themeColor="text1"/>
+        </w:rPr>
+        <w:t xml:space="preserve"> there are 3 phases that are divided in to 2 section with phase 1 as its own section, phase 2 and 3 combined in the second section. W</w:t>
+      </w:r>
+      <w:r>
+        <w:rPr>
+          <w:color w:val="000000" w:themeColor="text1"/>
+        </w:rPr>
+        <w:t>e will discuss the methodology for each of the three phases. The paper will</w:t>
       </w:r>
       <w:r>
         <w:rPr>
@@ -792,7 +809,10 @@
         <w:pStyle w:val="Heading1"/>
         <w:spacing w:before="120"/>
       </w:pPr>
-      <w:r>
+      <w:bookmarkStart w:id="2" w:name="_PHASE_1"/>
+      <w:bookmarkEnd w:id="2"/>
+      <w:r>
+        <w:lastRenderedPageBreak/>
         <w:t>PHASE 1</w:t>
       </w:r>
     </w:p>
@@ -888,13 +908,7 @@
         <w:rPr>
           <w:color w:val="000000" w:themeColor="text1"/>
         </w:rPr>
-        <w:t xml:space="preserve">The Knapsack problem is a classical problem that searches the highest combinational values from a list of items that consist of cost </w:t>
-      </w:r>
-      <w:r>
-        <w:rPr>
-          <w:color w:val="000000" w:themeColor="text1"/>
-        </w:rPr>
-        <w:t>and values. The knapsack problem is a decision problem such that given a set of items that each consists of a cost and a value, find the highest possible value from each of the item while remaining in the range of the cost that the problem is being constrained. Which means that the cost may only remain less than or equal to the constrained cost limit. The decision form of the Knapsack problem is a NP-complete problem such that a precise solution for a huge input is nearly practically impossible to obtain.</w:t>
+        <w:t>The Knapsack problem is a classical problem that searches the highest combinational values from a list of items that consist of cost and values. The knapsack problem is a decision problem such that given a set of items that each consists of a cost and a value, find the highest possible value from each of the item while remaining in the range of the cost that the problem is being constrained. Which means that the cost may only remain less than or equal to the constrained cost limit. The decision form of the Knapsack problem is a NP-complete problem such that a precise solution for a huge input is nearly practically impossible to obtain.</w:t>
       </w:r>
       <w:r>
         <w:rPr>
@@ -952,8 +966,8 @@
       <w:pPr>
         <w:pStyle w:val="Heading2"/>
       </w:pPr>
-      <w:bookmarkStart w:id="1" w:name="_Input_File_Description"/>
-      <w:bookmarkEnd w:id="1"/>
+      <w:bookmarkStart w:id="3" w:name="_Input_File_Description"/>
+      <w:bookmarkEnd w:id="3"/>
       <w:r>
         <w:t>Input File Description</w:t>
       </w:r>
@@ -987,11 +1001,9 @@
       </w:r>
     </w:p>
     <w:p>
-      <w:bookmarkStart w:id="2" w:name="_GoBack"/>
       <w:r>
         <w:rPr>
           <w:noProof/>
-          <w:lang w:eastAsia="zh-CN"/>
         </w:rPr>
         <w:drawing>
           <wp:inline distT="0" distB="0" distL="0" distR="0" wp14:anchorId="0E491DE0" wp14:editId="49AADA92">
@@ -1035,7 +1047,6 @@
           </wp:inline>
         </w:drawing>
       </w:r>
-      <w:bookmarkEnd w:id="2"/>
     </w:p>
     <w:p>
       <w:r>
@@ -1054,18 +1065,16 @@
         <w:t xml:space="preserve"> as all the other test files. The first line of the csv file will always be the cost l</w:t>
       </w:r>
       <w:r>
-        <w:t xml:space="preserve">imit of the knapsack problem while </w:t>
-      </w:r>
-      <w:r>
-        <w:t>each row</w:t>
-      </w:r>
-      <w:r>
-        <w:t xml:space="preserve"> from the second line onwards </w:t>
-      </w:r>
-      <w:r>
-        <w:t>represents an item. Each item will have three columns which are arranged by name, cost, and values as illustrated in table 2 below.</w:t>
-      </w:r>
-    </w:p>
+        <w:t xml:space="preserve">imit of the knapsack problem while each row from the second line onwards </w:t>
+      </w:r>
+      <w:r>
+        <w:t xml:space="preserve">represents an item. Each item will have three columns which are arranged by name, cost, and values </w:t>
+      </w:r>
+      <w:r>
+        <w:t>as illustrated in table 2 below.</w:t>
+      </w:r>
+    </w:p>
+    <w:p/>
     <w:p>
       <w:pPr>
         <w:jc w:val="center"/>
@@ -1117,9 +1126,7 @@
       <w:r>
         <w:rPr>
           <w:noProof/>
-          <w:lang w:eastAsia="zh-CN"/>
-        </w:rPr>
-        <w:lastRenderedPageBreak/>
+        </w:rPr>
         <w:drawing>
           <wp:inline distT="0" distB="0" distL="0" distR="0" wp14:anchorId="083015E2" wp14:editId="37C4308E">
             <wp:extent cx="1828402" cy="1798683"/>
@@ -1221,7 +1228,6 @@
         <w:rPr>
           <w:noProof/>
           <w:color w:val="000000" w:themeColor="text1"/>
-          <w:lang w:eastAsia="zh-CN"/>
         </w:rPr>
         <w:drawing>
           <wp:inline distT="0" distB="0" distL="0" distR="0" wp14:anchorId="19797DDB" wp14:editId="3C4C32D8">
@@ -1280,7 +1286,6 @@
       <w:r>
         <w:rPr>
           <w:noProof/>
-          <w:lang w:eastAsia="zh-CN"/>
         </w:rPr>
         <mc:AlternateContent>
           <mc:Choice Requires="wps">
@@ -1403,7 +1408,7 @@
               </wp:anchor>
             </w:drawing>
           </mc:Choice>
-          <mc:Fallback xmlns:mv="urn:schemas-microsoft-com:mac:vml" xmlns:mo="http://schemas.microsoft.com/office/mac/office/2008/main">
+          <mc:Fallback>
             <w:pict>
               <v:shapetype w14:anchorId="76303376" id="_x0000_t202" coordsize="21600,21600" o:spt="202" path="m0,0l0,21600,21600,21600,21600,0xe">
                 <v:stroke joinstyle="miter"/>
@@ -1606,6 +1611,7 @@
         <w:pStyle w:val="Heading4"/>
       </w:pPr>
       <w:r>
+        <w:lastRenderedPageBreak/>
         <w:t>Crossover and Mutation</w:t>
       </w:r>
     </w:p>
@@ -1613,7 +1619,6 @@
       <w:r>
         <w:rPr>
           <w:noProof/>
-          <w:lang w:eastAsia="zh-CN"/>
         </w:rPr>
         <mc:AlternateContent>
           <mc:Choice Requires="wps">
@@ -1730,7 +1735,7 @@
               </wp:anchor>
             </w:drawing>
           </mc:Choice>
-          <mc:Fallback xmlns:mv="urn:schemas-microsoft-com:mac:vml" xmlns:mo="http://schemas.microsoft.com/office/mac/office/2008/main">
+          <mc:Fallback>
             <w:pict>
               <v:shape w14:anchorId="3FF1E552" id="_x0000_s1027" type="#_x0000_t202" style="position:absolute;left:0;text-align:left;margin-left:0;margin-top:-.15pt;width:234.05pt;height:20.85pt;z-index:251661312;visibility:visible;mso-wrap-style:square;mso-width-percent:0;mso-height-percent:0;mso-wrap-distance-left:9pt;mso-wrap-distance-top:0;mso-wrap-distance-right:9pt;mso-wrap-distance-bottom:0;mso-position-horizontal:absolute;mso-position-horizontal-relative:text;mso-position-vertical:absolute;mso-position-vertical-relative:text;mso-width-percent:0;mso-height-percent:0;mso-width-relative:margin;mso-height-relative:margin;v-text-anchor:top" o:gfxdata="UEsDBBQABgAIAAAAIQDkmcPA+wAAAOEBAAATAAAAW0NvbnRlbnRfVHlwZXNdLnhtbJSRQU7DMBBF&#10;90jcwfIWJQ5dIISSdEHaJSBUDjCyJ4nVZGx53NDeHictG4SKWNrj9//TuFwfx0FMGNg6quR9XkiB&#10;pJ2x1FXyY7fNHqXgCGRgcISVPCHLdX17U+5OHlkkmriSfYz+SSnWPY7AufNIadK6MEJMx9ApD3oP&#10;HapVUTwo7SgixSzOGbIuG2zhMESxOabrs0nCpXg+v5urKgneD1ZDTKJqnqpfuYADXwEnMj/ssotZ&#10;nsglnHvr+e7S8JpWE6xB8QYhvsCYPJQJrHDlGqfz65Zz2ciZa1urMW8Cbxbqr2zjPing9N/wJmHv&#10;OH2nq+WD6i8AAAD//wMAUEsDBBQABgAIAAAAIQAjsmrh1wAAAJQBAAALAAAAX3JlbHMvLnJlbHOk&#10;kMFqwzAMhu+DvYPRfXGawxijTi+j0GvpHsDYimMaW0Yy2fr28w6DZfS2o36h7xP//vCZFrUiS6Rs&#10;YNf1oDA78jEHA++X49MLKKk2e7tQRgM3FDiMjw/7My62tiOZYxHVKFkMzLWWV63FzZisdFQwt81E&#10;nGxtIwddrLvagHro+2fNvxkwbpjq5A3wye9AXW6lmf+wU3RMQlPtHCVN0xTdPaoObMsc3ZFtwjdy&#10;jWY5YDXgWTQO1LKu/Qj6vn74p97TRz7jutV+h4zrj1dvuhy/AAAA//8DAFBLAwQUAAYACAAAACEA&#10;U006wvoCAABPBgAADgAAAGRycy9lMm9Eb2MueG1srFVZi9swEH4v9D8IvXt9xI4P1lmSbFwK2wN2&#10;S58VW45FbcmVlDjb0v/ekZyzB5S2DgiNNPpm5psjt3f7rkU7KhUTPMf+jYcR5aWoGN/k+MNT4SQY&#10;KU14RVrBaY6fqcJ3s5cvboc+o4FoRFtRiQCEq2zoc9xo3Weuq8qGdkTdiJ5yuKyF7IgGUW7cSpIB&#10;0LvWDTxv6g5CVr0UJVUKTu/HSzyz+HVNS/2urhXVqM0x+KbtKu26Nqs7uyXZRpK+YeXBDfIXXnSE&#10;cTB6gronmqCtZD9BdayUQola35Sic0Vds5LaGCAa3/shmseG9NTGAuSo/kST+n+w5dvde4lYleMp&#10;Rpx0kKInutdoIfYoNOwMvcpA6bEHNb2HY8iyjVT1D6L8pBAXy4bwDZ1LKYaGkgq8881L9+LpiKMM&#10;yHp4IyowQ7ZaWKB9LTtDHZCBAB2y9HzKjHGlhMMgjYNJGGBUwl0wjTwvtiZIdnzdS6VfUdEhs8mx&#10;hMxbdLJ7UNp4Q7KjijGmRMuqgrWtFeRmvWwl2hGoksJ+B/QrtZYbZS7MsxFxPKG2zkYzJAOXYWs0&#10;jfO2Br6mfhB6iyB1imkSO2ERRk4ae4nj+ekinXphGt4X34y7fpg1rKoof2CcHuvRD/8s34fOGCvJ&#10;ViQacpxGQTQm7Lche/b7Vcgd09CeLetynJyUSGbSvOIVkEAyTVg77t1r9y3nwME1FfMi8uJwkjhx&#10;HE2ccLLynEVSLJ350p9O49ViuVj511SsLL3q39mwjhxzZQSxhegem2pAFTNFM4nSwMcgwIAI4jFe&#10;RNoNTLZSS4yk0B+ZbmxbmhI1GOqydhLP/A5EntBHIs6GL3g6xHamCsr0WEC2f0zLjM2j9+u9bVTb&#10;XKa31qJ6hoYCr2zXwBSGTSPkF4wGmGg5Vp+3RFKM2tccmjL1w9CMQCuEURyAIC9v1pc3hJcAlWON&#10;0bhd6nFsbnvJNg1YGscAF3No5JrZHjt7BREZAaaWje0wYc1YvJSt1vl/YPYdAAD//wMAUEsDBBQA&#10;BgAIAAAAIQA1HEIh3AAAAAUBAAAPAAAAZHJzL2Rvd25yZXYueG1sTI/BTsMwEETvSPyDtUhcotYJ&#10;qZoqjVMhJMSBE6UXbm68TaLY6yh20/D3LCe47WhGM2+rw+KsmHEKvScF2ToFgdR401Or4PT5utqB&#10;CFGT0dYTKvjGAIf6/q7SpfE3+sD5GFvBJRRKraCLcSylDE2HToe1H5HYu/jJ6chyaqWZ9I3LnZVP&#10;abqVTvfEC50e8aXDZjhenYL3pQhvcy5tkiTFV14sgx+Hk1KPD8vzHkTEJf6F4Ref0aFmprO/kgnC&#10;KuBHooJVDoLNzXaXgTjzkW1A1pX8T1//AAAA//8DAFBLAQItABQABgAIAAAAIQDkmcPA+wAAAOEB&#10;AAATAAAAAAAAAAAAAAAAAAAAAABbQ29udGVudF9UeXBlc10ueG1sUEsBAi0AFAAGAAgAAAAhACOy&#10;auHXAAAAlAEAAAsAAAAAAAAAAAAAAAAALAEAAF9yZWxzLy5yZWxzUEsBAi0AFAAGAAgAAAAhAFNN&#10;OsL6AgAATwYAAA4AAAAAAAAAAAAAAAAALAIAAGRycy9lMm9Eb2MueG1sUEsBAi0AFAAGAAgAAAAh&#10;ADUcQiHcAAAABQEAAA8AAAAAAAAAAAAAAAAAUgUAAGRycy9kb3ducmV2LnhtbFBLBQYAAAAABAAE&#10;APMAAABbBgAAAAA=&#10;" stroked="f">
                 <v:shadow color="gray" opacity="1" mv:blur="0" offset="2pt,2pt"/>
@@ -1783,7 +1788,6 @@
       <w:r>
         <w:rPr>
           <w:noProof/>
-          <w:lang w:eastAsia="zh-CN"/>
         </w:rPr>
         <w:drawing>
           <wp:inline distT="0" distB="0" distL="0" distR="0" wp14:anchorId="0261C661" wp14:editId="7C041E59">
@@ -1856,8 +1860,8 @@
       <w:r>
         <w:t>Once a child has been generated from the crossover process, we then mutate the child to keep the diversity of the population to avoid convergence to happen at a premature stage of the algorithm. Since our genetic representations are 0 and 1, it is extremely easy for us to adopt a mutation technique that can easily flip from 0 to 1 and vice versa with a mutation rate of as low as 0.5% per bits per string.</w:t>
       </w:r>
-      <w:bookmarkStart w:id="3" w:name="_Fitness_function"/>
-      <w:bookmarkEnd w:id="3"/>
+      <w:bookmarkStart w:id="4" w:name="_Fitness_function"/>
+      <w:bookmarkEnd w:id="4"/>
     </w:p>
     <w:p>
       <w:pPr>
@@ -1981,7 +1985,6 @@
         <w:rPr>
           <w:b/>
           <w:noProof/>
-          <w:lang w:eastAsia="zh-CN"/>
         </w:rPr>
         <w:drawing>
           <wp:inline distT="0" distB="0" distL="0" distR="0" wp14:anchorId="03128CA8" wp14:editId="0E3D5147">
@@ -2179,6 +2182,7 @@
     </w:p>
     <w:p>
       <w:r>
+        <w:lastRenderedPageBreak/>
         <w:t xml:space="preserve">As we can conclude from </w:t>
       </w:r>
       <w:r>
@@ -2203,11 +2207,7 @@
         <w:t>does not significantly increase.</w:t>
       </w:r>
       <w:r>
-        <w:t xml:space="preserve"> In fact, the average time taken to find a </w:t>
-      </w:r>
-      <w:r>
-        <w:lastRenderedPageBreak/>
-        <w:t>solution for F2.CSV with 100 items</w:t>
+        <w:t xml:space="preserve"> In fact, the average time taken to find a solution for F2.CSV with 100 items</w:t>
       </w:r>
       <w:r>
         <w:t xml:space="preserve"> in the file,</w:t>
@@ -2230,6 +2230,8 @@
           <w:color w:val="000000" w:themeColor="text1"/>
         </w:rPr>
       </w:pPr>
+      <w:bookmarkStart w:id="5" w:name="_PHASE_2"/>
+      <w:bookmarkEnd w:id="5"/>
       <w:r>
         <w:rPr>
           <w:color w:val="000000" w:themeColor="text1"/>
@@ -2283,6 +2285,24 @@
         </w:rPr>
         <w:t>A traveling salesman needs to visit several cities and then return to the city from which it started. The task is to find the shortest possible route, given a list of cities and the distances between them, where each city is visited exactly once and then return to the original city.</w:t>
       </w:r>
+      <w:r>
+        <w:rPr>
+          <w:color w:val="000000" w:themeColor="text1"/>
+        </w:rPr>
+        <w:t xml:space="preserve"> </w:t>
+      </w:r>
+      <w:r>
+        <w:rPr>
+          <w:color w:val="000000" w:themeColor="text1"/>
+        </w:rPr>
+        <w:t>Although easier approaches such as the brute force approach is able solve the TSP, it does lack in performance. The TSP is a NP-Hard problem and to solve TSP with a brute-force approach a total of (n-1)! possibilities will need to be checked.</w:t>
+      </w:r>
+      <w:r>
+        <w:rPr>
+          <w:color w:val="000000" w:themeColor="text1"/>
+        </w:rPr>
+        <w:t xml:space="preserve"> </w:t>
+      </w:r>
     </w:p>
     <w:p>
       <w:pPr>
@@ -2431,8 +2451,8 @@
       <w:r>
         <w:rPr>
           <w:noProof/>
-          <w:lang w:eastAsia="zh-CN"/>
-        </w:rPr>
+        </w:rPr>
+        <w:lastRenderedPageBreak/>
         <mc:AlternateContent>
           <mc:Choice Requires="wps">
             <w:drawing>
@@ -2501,10 +2521,7 @@
                               <w:pStyle w:val="Caption"/>
                             </w:pPr>
                             <w:r>
-                              <w:t>F</w:t>
-                            </w:r>
-                            <w:r>
-                              <w:t>igure 3. Graph of Initial and Final Route Calculated</w:t>
+                              <w:t>Figure 3. Graph of Initial and Final Route Calculated</w:t>
                             </w:r>
                           </w:p>
                           <w:p>
@@ -2553,11 +2570,8 @@
           </mc:Choice>
           <mc:Fallback>
             <w:pict>
-              <v:shapetype w14:anchorId="63BC7EFE" id="_x0000_t202" coordsize="21600,21600" o:spt="202" path="m,l,21600r21600,l21600,xe">
-                <v:stroke joinstyle="miter"/>
-                <v:path gradientshapeok="t" o:connecttype="rect"/>
-              </v:shapetype>
-              <v:shape id="_x0000_s1028" type="#_x0000_t202" style="position:absolute;left:0;text-align:left;margin-left:0;margin-top:0;width:234.05pt;height:20.85pt;z-index:251663360;visibility:visible;mso-wrap-style:square;mso-width-percent:0;mso-height-percent:0;mso-wrap-distance-left:9pt;mso-wrap-distance-top:0;mso-wrap-distance-right:9pt;mso-wrap-distance-bottom:0;mso-position-horizontal:absolute;mso-position-horizontal-relative:text;mso-position-vertical:absolute;mso-position-vertical-relative:text;mso-width-percent:0;mso-height-percent:0;mso-width-relative:margin;mso-height-relative:margin;v-text-anchor:top" o:gfxdata="UEsDBBQABgAIAAAAIQC2gziS/gAAAOEBAAATAAAAW0NvbnRlbnRfVHlwZXNdLnhtbJSRQU7DMBBF&#10;90jcwfIWJU67QAgl6YK0S0CoHGBkTxKLZGx5TGhvj5O2G0SRWNoz/78nu9wcxkFMGNg6quQqL6RA&#10;0s5Y6ir5vt9lD1JwBDIwOMJKHpHlpr69KfdHjyxSmriSfYz+USnWPY7AufNIadK6MEJMx9ApD/oD&#10;OlTrorhX2lFEilmcO2RdNtjC5xDF9pCuTyYBB5bi6bQ4syoJ3g9WQ0ymaiLzg5KdCXlKLjvcW893&#10;SUOqXwnz5DrgnHtJTxOsQfEKIT7DmDSUCaxw7Rqn8787ZsmRM9e2VmPeBN4uqYvTtW7jvijg9N/y&#10;JsXecLq0q+WD6m8AAAD//wMAUEsDBBQABgAIAAAAIQA4/SH/1gAAAJQBAAALAAAAX3JlbHMvLnJl&#10;bHOkkMFqwzAMhu+DvYPRfXGawxijTi+j0GvpHsDYimMaW0Yy2fr2M4PBMnrbUb/Q94l/f/hMi1qR&#10;JVI2sOt6UJgd+ZiDgffL8ekFlFSbvV0oo4EbChzGx4f9GRdb25HMsYhqlCwG5lrLq9biZkxWOiqY&#10;22YiTra2kYMu1l1tQD30/bPm3wwYN0x18gb45AdQl1tp5j/sFB2T0FQ7R0nTNEV3j6o9feQzro1i&#10;OWA14Fm+Q8a1a8+Bvu/d/dMb2JY5uiPbhG/ktn4cqGU/er3pcvwCAAD//wMAUEsDBBQABgAIAAAA&#10;IQCg2g8E+gIAAE8GAAAOAAAAZHJzL2Uyb0RvYy54bWysVVmPmzAQfq/U/2D5neUIhICWrJJsqCpt&#10;D2m36rMDBqyCTW0nZFv1v3dscvaQqrZEsjz2+JuZb47c3u27Fu2oVEzwDPs3HkaUF6JkvM7wh6fc&#10;mWGkNOElaQWnGX6mCt/NX764HfqUBqIRbUklAhCu0qHPcKN1n7quKhraEXUjesrhshKyIxpEWbul&#10;JAOgd60beN7UHYQseykKqhSc3o+XeG7xq4oW+l1VKapRm2HwTdtV2nVjVnd+S9Jakr5hxcEN8hde&#10;dIRxMHqCuieaoK1kP0F1rJBCiUrfFKJzRVWxgtoYIBrf+yGax4b01MYC5Kj+RJP6f7DF2917iViZ&#10;YUgUJx2k6InuNVqKPQoNO0OvUlB67EFN7+EYsmwjVf2DKD4pxMWqIbymCynF0FBSgne+eelePB1x&#10;lAHZDG9ECWbIVgsLtK9kZ6gDMhCgQ5aeT5kxrhRwGCRxMAkDjAq4C6aR58XWBEmPr3up9CsqOmQ2&#10;GZaQeYtOdg9KG29IelQxxpRoWZmztrWCrDerVqIdgSrJ7XdAv1JruVHmwjwbEccTautsNENScBm2&#10;RtM4b2vga+IHobcMEiefzmInzMPISWJv5nh+skymXpiE9/k3464fpg0rS8ofGKfHevTDP8v3oTPG&#10;SrIViYYMJ1EQjQn7bcie/X4Vcsc0tGfLOqiPkxJJTZrXvAQSSKoJa8e9e+2+5Rw4uKZikUdeHE5m&#10;ThxHEyecrD1nOctXzmLlT6fxerlarv1rKtaWXvXvbFhHjrkygthCdI9NOaCSmaKZREngYxBgQATx&#10;GC8ibQ2TrdASIyn0R6Yb25amRA2GuqydmWd+ByJP6CMRZ8MXPB1iO1MFZXosINs/pmXG5tH7zd42&#10;amDwTW9tRPkMDQVe2a6BKQybRsgvGA0w0TKsPm+JpBi1rzk0ZeKHoRmBVgijOABBXt5sLm8ILwAq&#10;wxqjcbvS49jc9pLVDVgaxwAXC2jkitkeO3sFERkBppaN7TBhzVi8lK3W+X9g/h0AAP//AwBQSwME&#10;FAAGAAgAAAAhADT//1jaAAAABAEAAA8AAABkcnMvZG93bnJldi54bWxMj0FPg0AQhe8m/ofNmHgx&#10;dsFUqMjSqEmN19b+gAGmQGRnCbst9N939GIvkzd5k/e+ydez7dWJRt85NhAvIlDElas7bgzsvzeP&#10;K1A+INfYOyYDZ/KwLm5vcsxqN/GWTrvQKAlhn6GBNoQh09pXLVn0CzcQi3dwo8Ug69joesRJwm2v&#10;n6Io0RY7loYWB/poqfrZHa2Bw9f08PwylZ9hn26XyTt2aenOxtzfzW+voALN4f8YfvEFHQphKt2R&#10;a696A/JI+JviLZNVDKoUEaegi1xfwxcXAAAA//8DAFBLAQItABQABgAIAAAAIQC2gziS/gAAAOEB&#10;AAATAAAAAAAAAAAAAAAAAAAAAABbQ29udGVudF9UeXBlc10ueG1sUEsBAi0AFAAGAAgAAAAhADj9&#10;If/WAAAAlAEAAAsAAAAAAAAAAAAAAAAALwEAAF9yZWxzLy5yZWxzUEsBAi0AFAAGAAgAAAAhAKDa&#10;DwT6AgAATwYAAA4AAAAAAAAAAAAAAAAALgIAAGRycy9lMm9Eb2MueG1sUEsBAi0AFAAGAAgAAAAh&#10;ADT//1jaAAAABAEAAA8AAAAAAAAAAAAAAAAAVAUAAGRycy9kb3ducmV2LnhtbFBLBQYAAAAABAAE&#10;APMAAABbBgAAAAA=&#10;" stroked="f">
+              <v:shape w14:anchorId="63BC7EFE" id="_x0000_s1028" type="#_x0000_t202" style="position:absolute;left:0;text-align:left;margin-left:0;margin-top:0;width:234.05pt;height:20.85pt;z-index:251663360;visibility:visible;mso-wrap-style:square;mso-width-percent:0;mso-height-percent:0;mso-wrap-distance-left:9pt;mso-wrap-distance-top:0;mso-wrap-distance-right:9pt;mso-wrap-distance-bottom:0;mso-position-horizontal:absolute;mso-position-horizontal-relative:text;mso-position-vertical:absolute;mso-position-vertical-relative:text;mso-width-percent:0;mso-height-percent:0;mso-width-relative:margin;mso-height-relative:margin;v-text-anchor:top" o:gfxdata="UEsDBBQABgAIAAAAIQDkmcPA+wAAAOEBAAATAAAAW0NvbnRlbnRfVHlwZXNdLnhtbJSRQU7DMBBF&#10;90jcwfIWJQ5dIISSdEHaJSBUDjCyJ4nVZGx53NDeHictG4SKWNrj9//TuFwfx0FMGNg6quR9XkiB&#10;pJ2x1FXyY7fNHqXgCGRgcISVPCHLdX17U+5OHlkkmriSfYz+SSnWPY7AufNIadK6MEJMx9ApD3oP&#10;HapVUTwo7SgixSzOGbIuG2zhMESxOabrs0nCpXg+v5urKgneD1ZDTKJqnqpfuYADXwEnMj/ssotZ&#10;nsglnHvr+e7S8JpWE6xB8QYhvsCYPJQJrHDlGqfz65Zz2ciZa1urMW8Cbxbqr2zjPing9N/wJmHv&#10;OH2nq+WD6i8AAAD//wMAUEsDBBQABgAIAAAAIQAjsmrh1wAAAJQBAAALAAAAX3JlbHMvLnJlbHOk&#10;kMFqwzAMhu+DvYPRfXGawxijTi+j0GvpHsDYimMaW0Yy2fr28w6DZfS2o36h7xP//vCZFrUiS6Rs&#10;YNf1oDA78jEHA++X49MLKKk2e7tQRgM3FDiMjw/7My62tiOZYxHVKFkMzLWWV63FzZisdFQwt81E&#10;nGxtIwddrLvagHro+2fNvxkwbpjq5A3wye9AXW6lmf+wU3RMQlPtHCVN0xTdPaoObMsc3ZFtwjdy&#10;jWY5YDXgWTQO1LKu/Qj6vn74p97TRz7jutV+h4zrj1dvuhy/AAAA//8DAFBLAwQUAAYACAAAACEA&#10;oNoPBPoCAABPBgAADgAAAGRycy9lMm9Eb2MueG1srFVZj5swEH6v1P9g+Z3lCISAlqySbKgqbQ9p&#10;t+qzAwasgk1tJ2Rb9b93bHL2kKq2RLI89vibmW+O3N7tuxbtqFRM8Az7Nx5GlBeiZLzO8Ien3Jlh&#10;pDThJWkFpxl+pgrfzV++uB36lAaiEW1JJQIQrtKhz3CjdZ+6rioa2hF1I3rK4bISsiMaRFm7pSQD&#10;oHetG3je1B2ELHspCqoUnN6Pl3hu8auKFvpdVSmqUZth8E3bVdp1Y1Z3fkvSWpK+YcXBDfIXXnSE&#10;cTB6gronmqCtZD9BdayQQolK3xSic0VVsYLaGCAa3/shmseG9NTGAuSo/kST+n+wxdvde4lYmWFI&#10;FCcdpOiJ7jVaij0KDTtDr1JQeuxBTe/hGLJsI1X9gyg+KcTFqiG8pgspxdBQUoJ3vnnpXjwdcZQB&#10;2QxvRAlmyFYLC7SvZGeoAzIQoEOWnk+ZMa4UcBgkcTAJA4wKuAumkefF1gRJj697qfQrKjpkNhmW&#10;kHmLTnYPShtvSHpUMcaUaFmZs7a1gqw3q1aiHYEqye13QL9Sa7lR5sI8GxHHE2rrbDRDUnAZtkbT&#10;OG9r4GviB6G3DBInn85iJ8zDyElib+Z4frJMpl6YhPf5N+OuH6YNK0vKHxinx3r0wz/L96Ezxkqy&#10;FYmGDCdREI0J+23Inv1+FXLHNLRnyzqoj5MSSU2a17wEEkiqCWvHvXvtvuUcOLimYpFHXhxOZk4c&#10;RxMnnKw9ZznLV85i5U+n8Xq5Wq79ayrWll7172xYR465MoLYQnSPTTmgkpmimURJ4GMQYEAE8Rgv&#10;Im0Nk63QEiMp9EemG9uWpkQNhrqsnZlnfgciT+gjEWfDFzwdYjtTBWV6LCDbP6ZlxubR+83eNmpg&#10;8E1vbUT5DA0FXtmugSkMm0bILxgNMNEyrD5viaQYta85NGXih6EZgVYIozgAQV7ebC5vCC8AKsMa&#10;o3G70uPY3PaS1Q1YGscAFwto5IrZHjt7BREZAaaWje0wYc1YvJSt1vl/YP4dAAD//wMAUEsDBBQA&#10;BgAIAAAAIQANc8S62gAAAAQBAAAPAAAAZHJzL2Rvd25yZXYueG1sTI8xT8MwEIV3JP6DdUgsEXVC&#10;UVOFOBVCQgxMtF3Y3PhIotjnKHZT8+85WGA5vdM7vfddvUvOigXnMHhSUKxyEEitNwN1Co6Hl7st&#10;iBA1GW09oYIvDLBrrq9qXRl/oXdc9rETHEKh0gr6GKdKytD26HRY+QmJvU8/Ox15nTtpZn3hcGfl&#10;fZ5vpNMDcUOvJ3zusR33Z6fgLZXhdVlLm2VZ+bEu0+in8ajU7U16egQRMcW/Y/jBZ3RomOnkz2SC&#10;sAr4kfg72XvYbAsQJxZFCbKp5X/45hsAAP//AwBQSwECLQAUAAYACAAAACEA5JnDwPsAAADhAQAA&#10;EwAAAAAAAAAAAAAAAAAAAAAAW0NvbnRlbnRfVHlwZXNdLnhtbFBLAQItABQABgAIAAAAIQAjsmrh&#10;1wAAAJQBAAALAAAAAAAAAAAAAAAAACwBAABfcmVscy8ucmVsc1BLAQItABQABgAIAAAAIQCg2g8E&#10;+gIAAE8GAAAOAAAAAAAAAAAAAAAAACwCAABkcnMvZTJvRG9jLnhtbFBLAQItABQABgAIAAAAIQAN&#10;c8S62gAAAAQBAAAPAAAAAAAAAAAAAAAAAFIFAABkcnMvZG93bnJldi54bWxQSwUGAAAAAAQABADz&#10;AAAAWQYAAAAA&#10;" stroked="f">
+                <v:shadow color="gray" opacity="1" mv:blur="0" offset="2pt,2pt"/>
                 <v:textbox>
                   <w:txbxContent>
                     <w:p>
@@ -2565,10 +2579,7 @@
                         <w:pStyle w:val="Caption"/>
                       </w:pPr>
                       <w:r>
-                        <w:t>F</w:t>
-                      </w:r>
-                      <w:r>
-                        <w:t>igure 3. Graph of Initial and Final Route Calculated</w:t>
+                        <w:t>Figure 3. Graph of Initial and Final Route Calculated</w:t>
                       </w:r>
                     </w:p>
                     <w:p>
@@ -2610,7 +2621,6 @@
       <w:r>
         <w:rPr>
           <w:noProof/>
-          <w:lang w:eastAsia="zh-CN"/>
         </w:rPr>
         <w:drawing>
           <wp:inline distT="0" distB="0" distL="0" distR="0" wp14:anchorId="5EA688DD" wp14:editId="35DD6A2A">
@@ -2745,7 +2755,6 @@
       <w:r>
         <w:rPr>
           <w:noProof/>
-          <w:lang w:eastAsia="zh-CN"/>
         </w:rPr>
         <w:drawing>
           <wp:inline distT="0" distB="0" distL="0" distR="0" wp14:anchorId="2DAEF95D" wp14:editId="415B0F2D">
@@ -2835,7 +2844,6 @@
       <w:r>
         <w:rPr>
           <w:noProof/>
-          <w:lang w:eastAsia="zh-CN"/>
         </w:rPr>
         <w:drawing>
           <wp:inline distT="0" distB="0" distL="0" distR="0" wp14:anchorId="69CBD582" wp14:editId="72FB94AB">
@@ -2891,7 +2899,21 @@
         <w:t xml:space="preserve"> was run 5 times for each optimization and averages were calculated. </w:t>
       </w:r>
       <w:r>
-        <w:t xml:space="preserve">Opt 1 had interesting results. Even though our accuracy dropped by about 14% as compared to the default GA setting, it did manage to decrease about 40 seconds of runtime. The results were peculiar because we had assumed that the Tournament Selection function would increase time and increase accuracy but the results showed the inverse. Opt 2 had a </w:t>
+        <w:t>Opt 1 had interesting results. Even though our accuracy dropped by about 14% as compared to the default GA setting, it did manage to decrease about 40 seconds of</w:t>
+      </w:r>
+      <w:r>
+        <w:t xml:space="preserve"> average</w:t>
+      </w:r>
+      <w:r>
+        <w:t xml:space="preserve"> runtime. The results were peculiar because we had assumed that the Tournament Selection function would increase time and increase accuracy but the results showed the inverse. Opt 2 had </w:t>
+      </w:r>
+      <w:proofErr w:type="gramStart"/>
+      <w:r>
+        <w:t>a</w:t>
+      </w:r>
+      <w:proofErr w:type="gramEnd"/>
+      <w:r>
+        <w:t xml:space="preserve"> </w:t>
       </w:r>
       <w:r>
         <w:t>about twice the</w:t>
@@ -2900,11 +2922,11 @@
         <w:t xml:space="preserve"> time average with a slightly lower accuracy. We would have expected Opt 2 </w:t>
       </w:r>
       <w:r>
-        <w:t xml:space="preserve">to have had better accuracy since with a bigger population there would have been a </w:t>
+        <w:t xml:space="preserve">to have </w:t>
       </w:r>
       <w:r>
         <w:lastRenderedPageBreak/>
-        <w:t>bigger chance for the fitter routes to appear. Opt 3 ran to 10 minutes each time and a huge decrease in accuracy. It probably never stopped running because there was a new random organism and a child being added each time while only a single organism with the lowest fitness was being replaced.</w:t>
+        <w:t>had better accuracy since with a bigger population there would have been a bigger chance for the fitter routes to appear. Opt 3 ran to 10 minutes each time and a huge decrease in accuracy. It probably never stopped running because there was a new random organism and a child being added each time while only a single organism with the lowest fitness was being replaced.</w:t>
       </w:r>
     </w:p>
     <w:p>
@@ -2943,6 +2965,237 @@
     </w:p>
     <w:p>
       <w:pPr>
+        <w:rPr>
+          <w:color w:val="000000" w:themeColor="text1"/>
+        </w:rPr>
+      </w:pPr>
+    </w:p>
+    <w:p>
+      <w:pPr>
+        <w:rPr>
+          <w:color w:val="000000" w:themeColor="text1"/>
+        </w:rPr>
+      </w:pPr>
+    </w:p>
+    <w:p>
+      <w:pPr>
+        <w:rPr>
+          <w:color w:val="000000" w:themeColor="text1"/>
+        </w:rPr>
+      </w:pPr>
+    </w:p>
+    <w:p>
+      <w:pPr>
+        <w:rPr>
+          <w:color w:val="000000" w:themeColor="text1"/>
+        </w:rPr>
+      </w:pPr>
+    </w:p>
+    <w:p>
+      <w:pPr>
+        <w:rPr>
+          <w:color w:val="000000" w:themeColor="text1"/>
+        </w:rPr>
+      </w:pPr>
+    </w:p>
+    <w:p>
+      <w:pPr>
+        <w:rPr>
+          <w:color w:val="000000" w:themeColor="text1"/>
+        </w:rPr>
+      </w:pPr>
+    </w:p>
+    <w:p>
+      <w:pPr>
+        <w:rPr>
+          <w:color w:val="000000" w:themeColor="text1"/>
+        </w:rPr>
+      </w:pPr>
+    </w:p>
+    <w:p>
+      <w:pPr>
+        <w:rPr>
+          <w:color w:val="000000" w:themeColor="text1"/>
+        </w:rPr>
+      </w:pPr>
+    </w:p>
+    <w:p>
+      <w:pPr>
+        <w:rPr>
+          <w:color w:val="000000" w:themeColor="text1"/>
+        </w:rPr>
+      </w:pPr>
+    </w:p>
+    <w:p>
+      <w:pPr>
+        <w:rPr>
+          <w:color w:val="000000" w:themeColor="text1"/>
+        </w:rPr>
+      </w:pPr>
+    </w:p>
+    <w:p>
+      <w:pPr>
+        <w:rPr>
+          <w:color w:val="000000" w:themeColor="text1"/>
+        </w:rPr>
+      </w:pPr>
+    </w:p>
+    <w:p>
+      <w:pPr>
+        <w:rPr>
+          <w:color w:val="000000" w:themeColor="text1"/>
+        </w:rPr>
+      </w:pPr>
+    </w:p>
+    <w:p>
+      <w:pPr>
+        <w:rPr>
+          <w:color w:val="000000" w:themeColor="text1"/>
+        </w:rPr>
+      </w:pPr>
+    </w:p>
+    <w:p>
+      <w:pPr>
+        <w:rPr>
+          <w:color w:val="000000" w:themeColor="text1"/>
+        </w:rPr>
+      </w:pPr>
+    </w:p>
+    <w:p>
+      <w:pPr>
+        <w:rPr>
+          <w:color w:val="000000" w:themeColor="text1"/>
+        </w:rPr>
+      </w:pPr>
+    </w:p>
+    <w:p>
+      <w:pPr>
+        <w:rPr>
+          <w:color w:val="000000" w:themeColor="text1"/>
+        </w:rPr>
+      </w:pPr>
+    </w:p>
+    <w:p>
+      <w:pPr>
+        <w:rPr>
+          <w:color w:val="000000" w:themeColor="text1"/>
+        </w:rPr>
+      </w:pPr>
+    </w:p>
+    <w:p>
+      <w:pPr>
+        <w:rPr>
+          <w:color w:val="000000" w:themeColor="text1"/>
+        </w:rPr>
+      </w:pPr>
+    </w:p>
+    <w:p>
+      <w:pPr>
+        <w:rPr>
+          <w:color w:val="000000" w:themeColor="text1"/>
+        </w:rPr>
+      </w:pPr>
+    </w:p>
+    <w:p>
+      <w:pPr>
+        <w:rPr>
+          <w:color w:val="000000" w:themeColor="text1"/>
+        </w:rPr>
+      </w:pPr>
+    </w:p>
+    <w:p>
+      <w:pPr>
+        <w:rPr>
+          <w:color w:val="000000" w:themeColor="text1"/>
+        </w:rPr>
+      </w:pPr>
+    </w:p>
+    <w:p>
+      <w:pPr>
+        <w:rPr>
+          <w:color w:val="000000" w:themeColor="text1"/>
+        </w:rPr>
+      </w:pPr>
+    </w:p>
+    <w:p>
+      <w:pPr>
+        <w:rPr>
+          <w:color w:val="000000" w:themeColor="text1"/>
+        </w:rPr>
+      </w:pPr>
+    </w:p>
+    <w:p>
+      <w:pPr>
+        <w:rPr>
+          <w:color w:val="000000" w:themeColor="text1"/>
+        </w:rPr>
+      </w:pPr>
+    </w:p>
+    <w:p>
+      <w:pPr>
+        <w:rPr>
+          <w:color w:val="000000" w:themeColor="text1"/>
+        </w:rPr>
+      </w:pPr>
+    </w:p>
+    <w:p>
+      <w:pPr>
+        <w:rPr>
+          <w:color w:val="000000" w:themeColor="text1"/>
+        </w:rPr>
+      </w:pPr>
+    </w:p>
+    <w:p>
+      <w:pPr>
+        <w:rPr>
+          <w:color w:val="000000" w:themeColor="text1"/>
+        </w:rPr>
+      </w:pPr>
+    </w:p>
+    <w:p>
+      <w:pPr>
+        <w:rPr>
+          <w:color w:val="000000" w:themeColor="text1"/>
+        </w:rPr>
+      </w:pPr>
+    </w:p>
+    <w:p>
+      <w:pPr>
+        <w:rPr>
+          <w:color w:val="000000" w:themeColor="text1"/>
+        </w:rPr>
+      </w:pPr>
+    </w:p>
+    <w:p>
+      <w:pPr>
+        <w:rPr>
+          <w:color w:val="000000" w:themeColor="text1"/>
+        </w:rPr>
+      </w:pPr>
+    </w:p>
+    <w:p>
+      <w:pPr>
+        <w:rPr>
+          <w:color w:val="000000" w:themeColor="text1"/>
+        </w:rPr>
+      </w:pPr>
+    </w:p>
+    <w:p>
+      <w:pPr>
+        <w:rPr>
+          <w:color w:val="000000" w:themeColor="text1"/>
+        </w:rPr>
+      </w:pPr>
+    </w:p>
+    <w:p>
+      <w:pPr>
+        <w:rPr>
+          <w:color w:val="000000" w:themeColor="text1"/>
+        </w:rPr>
+      </w:pPr>
+    </w:p>
+    <w:p>
+      <w:pPr>
         <w:pStyle w:val="Heading1"/>
         <w:spacing w:before="120"/>
         <w:rPr>
@@ -2953,6 +3206,7 @@
         <w:rPr>
           <w:color w:val="000000" w:themeColor="text1"/>
         </w:rPr>
+        <w:lastRenderedPageBreak/>
         <w:t>REFERENCES</w:t>
       </w:r>
     </w:p>
@@ -2967,7 +3221,49 @@
         <w:rPr>
           <w:color w:val="000000" w:themeColor="text1"/>
         </w:rPr>
-        <w:t xml:space="preserve">SAJJAN. S.P., Roogi, R., Badiger, V., and Amaragatti, S. 2014. A New Approach to solve Knapsack problem. Oriental Scientific Publishing </w:t>
+        <w:t xml:space="preserve">SAJJAN. S.P., </w:t>
+      </w:r>
+      <w:proofErr w:type="spellStart"/>
+      <w:r>
+        <w:rPr>
+          <w:color w:val="000000" w:themeColor="text1"/>
+        </w:rPr>
+        <w:t>Roogi</w:t>
+      </w:r>
+      <w:proofErr w:type="spellEnd"/>
+      <w:r>
+        <w:rPr>
+          <w:color w:val="000000" w:themeColor="text1"/>
+        </w:rPr>
+        <w:t xml:space="preserve">, R., </w:t>
+      </w:r>
+      <w:proofErr w:type="spellStart"/>
+      <w:r>
+        <w:rPr>
+          <w:color w:val="000000" w:themeColor="text1"/>
+        </w:rPr>
+        <w:t>Badiger</w:t>
+      </w:r>
+      <w:proofErr w:type="spellEnd"/>
+      <w:r>
+        <w:rPr>
+          <w:color w:val="000000" w:themeColor="text1"/>
+        </w:rPr>
+        <w:t xml:space="preserve">, V., and </w:t>
+      </w:r>
+      <w:proofErr w:type="spellStart"/>
+      <w:r>
+        <w:rPr>
+          <w:color w:val="000000" w:themeColor="text1"/>
+        </w:rPr>
+        <w:t>Amaragatti</w:t>
+      </w:r>
+      <w:proofErr w:type="spellEnd"/>
+      <w:r>
+        <w:rPr>
+          <w:color w:val="000000" w:themeColor="text1"/>
+        </w:rPr>
+        <w:t xml:space="preserve">, S. 2014. A New Approach to solve Knapsack problem. Oriental Scientific Publishing </w:t>
       </w:r>
     </w:p>
     <w:p>
@@ -3044,13 +3340,59 @@
           <w:color w:val="000000" w:themeColor="text1"/>
         </w:rPr>
       </w:pPr>
+      <w:proofErr w:type="spellStart"/>
       <w:r>
         <w:rPr>
           <w:color w:val="222222"/>
           <w:szCs w:val="18"/>
           <w:shd w:val="clear" w:color="auto" w:fill="FFFFFF"/>
         </w:rPr>
-        <w:t>Groba, Carlos, Antonio Sartal, and Xosé H. Vázquez. "Solving the dynamic traveling salesman problem using a genetic algorithm with trajectory prediction: An application to fish aggregating devices."</w:t>
+        <w:t>Groba</w:t>
+      </w:r>
+      <w:proofErr w:type="spellEnd"/>
+      <w:r>
+        <w:rPr>
+          <w:color w:val="222222"/>
+          <w:szCs w:val="18"/>
+          <w:shd w:val="clear" w:color="auto" w:fill="FFFFFF"/>
+        </w:rPr>
+        <w:t xml:space="preserve">, Carlos, Antonio </w:t>
+      </w:r>
+      <w:proofErr w:type="spellStart"/>
+      <w:r>
+        <w:rPr>
+          <w:color w:val="222222"/>
+          <w:szCs w:val="18"/>
+          <w:shd w:val="clear" w:color="auto" w:fill="FFFFFF"/>
+        </w:rPr>
+        <w:t>Sartal</w:t>
+      </w:r>
+      <w:proofErr w:type="spellEnd"/>
+      <w:r>
+        <w:rPr>
+          <w:color w:val="222222"/>
+          <w:szCs w:val="18"/>
+          <w:shd w:val="clear" w:color="auto" w:fill="FFFFFF"/>
+        </w:rPr>
+        <w:t xml:space="preserve">, and </w:t>
+      </w:r>
+      <w:proofErr w:type="spellStart"/>
+      <w:r>
+        <w:rPr>
+          <w:color w:val="222222"/>
+          <w:szCs w:val="18"/>
+          <w:shd w:val="clear" w:color="auto" w:fill="FFFFFF"/>
+        </w:rPr>
+        <w:t>Xosé</w:t>
+      </w:r>
+      <w:proofErr w:type="spellEnd"/>
+      <w:r>
+        <w:rPr>
+          <w:color w:val="222222"/>
+          <w:szCs w:val="18"/>
+          <w:shd w:val="clear" w:color="auto" w:fill="FFFFFF"/>
+        </w:rPr>
+        <w:t xml:space="preserve"> H. Vázquez. "Solving the dynamic traveling salesman problem using a genetic algorithm with trajectory prediction: An application to fish aggregating devices."</w:t>
       </w:r>
       <w:r>
         <w:rPr>
@@ -3109,7 +3451,7 @@
 </file>
 
 <file path=word/endnotes.xml><?xml version="1.0" encoding="utf-8"?>
-<w:endnotes xmlns:wpc="http://schemas.microsoft.com/office/word/2010/wordprocessingCanvas" xmlns:cx="http://schemas.microsoft.com/office/drawing/2014/chartex" xmlns:cx1="http://schemas.microsoft.com/office/drawing/2015/9/8/chartex" xmlns:cx2="http://schemas.microsoft.com/office/drawing/2015/10/21/chartex" xmlns:cx3="http://schemas.microsoft.com/office/drawing/2016/5/9/chartex" xmlns:cx4="http://schemas.microsoft.com/office/drawing/2016/5/10/chartex" xmlns:cx5="http://schemas.microsoft.com/office/drawing/2016/5/11/chartex" xmlns:cx6="http://schemas.microsoft.com/office/drawing/2016/5/12/chartex" xmlns:cx7="http://schemas.microsoft.com/office/drawing/2016/5/13/chartex" xmlns:cx8="http://schemas.microsoft.com/office/drawing/2016/5/14/chartex" xmlns:mc="http://schemas.openxmlformats.org/markup-compatibility/2006" xmlns:o="urn:schemas-microsoft-com:office:office" xmlns:r="http://schemas.openxmlformats.org/officeDocument/2006/relationships" xmlns:m="http://schemas.openxmlformats.org/officeDocument/2006/math" xmlns:v="urn:schemas-microsoft-com:vml" xmlns:wp14="http://schemas.microsoft.com/office/word/2010/wordprocessingDrawing" xmlns:wp="http://schemas.openxmlformats.org/drawingml/2006/wordprocessingDrawing" xmlns:w10="urn:schemas-microsoft-com:office:word" xmlns:w="http://schemas.openxmlformats.org/wordprocessingml/2006/main" xmlns:w14="http://schemas.microsoft.com/office/word/2010/wordml" xmlns:w15="http://schemas.microsoft.com/office/word/2012/wordml" xmlns:w16se="http://schemas.microsoft.com/office/word/2015/wordml/symex" xmlns:wpg="http://schemas.microsoft.com/office/word/2010/wordprocessingGroup" xmlns:wpi="http://schemas.microsoft.com/office/word/2010/wordprocessingInk" xmlns:wne="http://schemas.microsoft.com/office/word/2006/wordml" xmlns:wps="http://schemas.microsoft.com/office/word/2010/wordprocessingShape" mc:Ignorable="w14 w15 w16se wp14">
+<w:endnotes xmlns:wpc="http://schemas.microsoft.com/office/word/2010/wordprocessingCanvas" xmlns:mo="http://schemas.microsoft.com/office/mac/office/2008/main" xmlns:mc="http://schemas.openxmlformats.org/markup-compatibility/2006" xmlns:mv="urn:schemas-microsoft-com:mac:vml" xmlns:o="urn:schemas-microsoft-com:office:office" xmlns:r="http://schemas.openxmlformats.org/officeDocument/2006/relationships" xmlns:m="http://schemas.openxmlformats.org/officeDocument/2006/math" xmlns:v="urn:schemas-microsoft-com:vml" xmlns:wp14="http://schemas.microsoft.com/office/word/2010/wordprocessingDrawing" xmlns:wp="http://schemas.openxmlformats.org/drawingml/2006/wordprocessingDrawing" xmlns:w10="urn:schemas-microsoft-com:office:word" xmlns:w="http://schemas.openxmlformats.org/wordprocessingml/2006/main" xmlns:w14="http://schemas.microsoft.com/office/word/2010/wordml" xmlns:w15="http://schemas.microsoft.com/office/word/2012/wordml" xmlns:wpg="http://schemas.microsoft.com/office/word/2010/wordprocessingGroup" xmlns:wpi="http://schemas.microsoft.com/office/word/2010/wordprocessingInk" xmlns:wne="http://schemas.microsoft.com/office/word/2006/wordml" xmlns:wps="http://schemas.microsoft.com/office/word/2010/wordprocessingShape" mc:Ignorable="w14 w15 wp14">
   <w:endnote w:type="separator" w:id="-1">
     <w:p>
       <w:r>
@@ -3128,7 +3470,7 @@
 </file>
 
 <file path=word/footer1.xml><?xml version="1.0" encoding="utf-8"?>
-<w:ftr xmlns:wpc="http://schemas.microsoft.com/office/word/2010/wordprocessingCanvas" xmlns:cx="http://schemas.microsoft.com/office/drawing/2014/chartex" xmlns:cx1="http://schemas.microsoft.com/office/drawing/2015/9/8/chartex" xmlns:cx2="http://schemas.microsoft.com/office/drawing/2015/10/21/chartex" xmlns:cx3="http://schemas.microsoft.com/office/drawing/2016/5/9/chartex" xmlns:cx4="http://schemas.microsoft.com/office/drawing/2016/5/10/chartex" xmlns:cx5="http://schemas.microsoft.com/office/drawing/2016/5/11/chartex" xmlns:cx6="http://schemas.microsoft.com/office/drawing/2016/5/12/chartex" xmlns:cx7="http://schemas.microsoft.com/office/drawing/2016/5/13/chartex" xmlns:cx8="http://schemas.microsoft.com/office/drawing/2016/5/14/chartex" xmlns:mc="http://schemas.openxmlformats.org/markup-compatibility/2006" xmlns:o="urn:schemas-microsoft-com:office:office" xmlns:r="http://schemas.openxmlformats.org/officeDocument/2006/relationships" xmlns:m="http://schemas.openxmlformats.org/officeDocument/2006/math" xmlns:v="urn:schemas-microsoft-com:vml" xmlns:wp14="http://schemas.microsoft.com/office/word/2010/wordprocessingDrawing" xmlns:wp="http://schemas.openxmlformats.org/drawingml/2006/wordprocessingDrawing" xmlns:w10="urn:schemas-microsoft-com:office:word" xmlns:w="http://schemas.openxmlformats.org/wordprocessingml/2006/main" xmlns:w14="http://schemas.microsoft.com/office/word/2010/wordml" xmlns:w15="http://schemas.microsoft.com/office/word/2012/wordml" xmlns:w16se="http://schemas.microsoft.com/office/word/2015/wordml/symex" xmlns:wpg="http://schemas.microsoft.com/office/word/2010/wordprocessingGroup" xmlns:wpi="http://schemas.microsoft.com/office/word/2010/wordprocessingInk" xmlns:wne="http://schemas.microsoft.com/office/word/2006/wordml" xmlns:wps="http://schemas.microsoft.com/office/word/2010/wordprocessingShape" mc:Ignorable="w14 w15 w16se wp14">
+<w:ftr xmlns:wpc="http://schemas.microsoft.com/office/word/2010/wordprocessingCanvas" xmlns:mo="http://schemas.microsoft.com/office/mac/office/2008/main" xmlns:mc="http://schemas.openxmlformats.org/markup-compatibility/2006" xmlns:mv="urn:schemas-microsoft-com:mac:vml" xmlns:o="urn:schemas-microsoft-com:office:office" xmlns:r="http://schemas.openxmlformats.org/officeDocument/2006/relationships" xmlns:m="http://schemas.openxmlformats.org/officeDocument/2006/math" xmlns:v="urn:schemas-microsoft-com:vml" xmlns:wp14="http://schemas.microsoft.com/office/word/2010/wordprocessingDrawing" xmlns:wp="http://schemas.openxmlformats.org/drawingml/2006/wordprocessingDrawing" xmlns:w10="urn:schemas-microsoft-com:office:word" xmlns:w="http://schemas.openxmlformats.org/wordprocessingml/2006/main" xmlns:w14="http://schemas.microsoft.com/office/word/2010/wordml" xmlns:w15="http://schemas.microsoft.com/office/word/2012/wordml" xmlns:wpg="http://schemas.microsoft.com/office/word/2010/wordprocessingGroup" xmlns:wpi="http://schemas.microsoft.com/office/word/2010/wordprocessingInk" xmlns:wne="http://schemas.microsoft.com/office/word/2006/wordml" xmlns:wps="http://schemas.microsoft.com/office/word/2010/wordprocessingShape" mc:Ignorable="w14 w15 wp14">
   <w:p>
     <w:pPr>
       <w:pStyle w:val="Footer"/>
@@ -3165,7 +3507,7 @@
 </file>
 
 <file path=word/footer2.xml><?xml version="1.0" encoding="utf-8"?>
-<w:ftr xmlns:wpc="http://schemas.microsoft.com/office/word/2010/wordprocessingCanvas" xmlns:cx="http://schemas.microsoft.com/office/drawing/2014/chartex" xmlns:cx1="http://schemas.microsoft.com/office/drawing/2015/9/8/chartex" xmlns:cx2="http://schemas.microsoft.com/office/drawing/2015/10/21/chartex" xmlns:cx3="http://schemas.microsoft.com/office/drawing/2016/5/9/chartex" xmlns:cx4="http://schemas.microsoft.com/office/drawing/2016/5/10/chartex" xmlns:cx5="http://schemas.microsoft.com/office/drawing/2016/5/11/chartex" xmlns:cx6="http://schemas.microsoft.com/office/drawing/2016/5/12/chartex" xmlns:cx7="http://schemas.microsoft.com/office/drawing/2016/5/13/chartex" xmlns:cx8="http://schemas.microsoft.com/office/drawing/2016/5/14/chartex" xmlns:mc="http://schemas.openxmlformats.org/markup-compatibility/2006" xmlns:o="urn:schemas-microsoft-com:office:office" xmlns:r="http://schemas.openxmlformats.org/officeDocument/2006/relationships" xmlns:m="http://schemas.openxmlformats.org/officeDocument/2006/math" xmlns:v="urn:schemas-microsoft-com:vml" xmlns:wp14="http://schemas.microsoft.com/office/word/2010/wordprocessingDrawing" xmlns:wp="http://schemas.openxmlformats.org/drawingml/2006/wordprocessingDrawing" xmlns:w10="urn:schemas-microsoft-com:office:word" xmlns:w="http://schemas.openxmlformats.org/wordprocessingml/2006/main" xmlns:w14="http://schemas.microsoft.com/office/word/2010/wordml" xmlns:w15="http://schemas.microsoft.com/office/word/2012/wordml" xmlns:w16se="http://schemas.microsoft.com/office/word/2015/wordml/symex" xmlns:wpg="http://schemas.microsoft.com/office/word/2010/wordprocessingGroup" xmlns:wpi="http://schemas.microsoft.com/office/word/2010/wordprocessingInk" xmlns:wne="http://schemas.microsoft.com/office/word/2006/wordml" xmlns:wps="http://schemas.microsoft.com/office/word/2010/wordprocessingShape" mc:Ignorable="w14 w15 w16se wp14">
+<w:ftr xmlns:wpc="http://schemas.microsoft.com/office/word/2010/wordprocessingCanvas" xmlns:mo="http://schemas.microsoft.com/office/mac/office/2008/main" xmlns:mc="http://schemas.openxmlformats.org/markup-compatibility/2006" xmlns:mv="urn:schemas-microsoft-com:mac:vml" xmlns:o="urn:schemas-microsoft-com:office:office" xmlns:r="http://schemas.openxmlformats.org/officeDocument/2006/relationships" xmlns:m="http://schemas.openxmlformats.org/officeDocument/2006/math" xmlns:v="urn:schemas-microsoft-com:vml" xmlns:wp14="http://schemas.microsoft.com/office/word/2010/wordprocessingDrawing" xmlns:wp="http://schemas.openxmlformats.org/drawingml/2006/wordprocessingDrawing" xmlns:w10="urn:schemas-microsoft-com:office:word" xmlns:w="http://schemas.openxmlformats.org/wordprocessingml/2006/main" xmlns:w14="http://schemas.microsoft.com/office/word/2010/wordml" xmlns:w15="http://schemas.microsoft.com/office/word/2012/wordml" xmlns:wpg="http://schemas.microsoft.com/office/word/2010/wordprocessingGroup" xmlns:wpi="http://schemas.microsoft.com/office/word/2010/wordprocessingInk" xmlns:wne="http://schemas.microsoft.com/office/word/2006/wordml" xmlns:wps="http://schemas.microsoft.com/office/word/2010/wordprocessingShape" mc:Ignorable="w14 w15 wp14">
   <w:p>
     <w:pPr>
       <w:pStyle w:val="Footer"/>
@@ -3202,7 +3544,7 @@
 </file>
 
 <file path=word/footnotes.xml><?xml version="1.0" encoding="utf-8"?>
-<w:footnotes xmlns:wpc="http://schemas.microsoft.com/office/word/2010/wordprocessingCanvas" xmlns:cx="http://schemas.microsoft.com/office/drawing/2014/chartex" xmlns:cx1="http://schemas.microsoft.com/office/drawing/2015/9/8/chartex" xmlns:cx2="http://schemas.microsoft.com/office/drawing/2015/10/21/chartex" xmlns:cx3="http://schemas.microsoft.com/office/drawing/2016/5/9/chartex" xmlns:cx4="http://schemas.microsoft.com/office/drawing/2016/5/10/chartex" xmlns:cx5="http://schemas.microsoft.com/office/drawing/2016/5/11/chartex" xmlns:cx6="http://schemas.microsoft.com/office/drawing/2016/5/12/chartex" xmlns:cx7="http://schemas.microsoft.com/office/drawing/2016/5/13/chartex" xmlns:cx8="http://schemas.microsoft.com/office/drawing/2016/5/14/chartex" xmlns:mc="http://schemas.openxmlformats.org/markup-compatibility/2006" xmlns:o="urn:schemas-microsoft-com:office:office" xmlns:r="http://schemas.openxmlformats.org/officeDocument/2006/relationships" xmlns:m="http://schemas.openxmlformats.org/officeDocument/2006/math" xmlns:v="urn:schemas-microsoft-com:vml" xmlns:wp14="http://schemas.microsoft.com/office/word/2010/wordprocessingDrawing" xmlns:wp="http://schemas.openxmlformats.org/drawingml/2006/wordprocessingDrawing" xmlns:w10="urn:schemas-microsoft-com:office:word" xmlns:w="http://schemas.openxmlformats.org/wordprocessingml/2006/main" xmlns:w14="http://schemas.microsoft.com/office/word/2010/wordml" xmlns:w15="http://schemas.microsoft.com/office/word/2012/wordml" xmlns:w16se="http://schemas.microsoft.com/office/word/2015/wordml/symex" xmlns:wpg="http://schemas.microsoft.com/office/word/2010/wordprocessingGroup" xmlns:wpi="http://schemas.microsoft.com/office/word/2010/wordprocessingInk" xmlns:wne="http://schemas.microsoft.com/office/word/2006/wordml" xmlns:wps="http://schemas.microsoft.com/office/word/2010/wordprocessingShape" mc:Ignorable="w14 w15 w16se wp14">
+<w:footnotes xmlns:wpc="http://schemas.microsoft.com/office/word/2010/wordprocessingCanvas" xmlns:mo="http://schemas.microsoft.com/office/mac/office/2008/main" xmlns:mc="http://schemas.openxmlformats.org/markup-compatibility/2006" xmlns:mv="urn:schemas-microsoft-com:mac:vml" xmlns:o="urn:schemas-microsoft-com:office:office" xmlns:r="http://schemas.openxmlformats.org/officeDocument/2006/relationships" xmlns:m="http://schemas.openxmlformats.org/officeDocument/2006/math" xmlns:v="urn:schemas-microsoft-com:vml" xmlns:wp14="http://schemas.microsoft.com/office/word/2010/wordprocessingDrawing" xmlns:wp="http://schemas.openxmlformats.org/drawingml/2006/wordprocessingDrawing" xmlns:w10="urn:schemas-microsoft-com:office:word" xmlns:w="http://schemas.openxmlformats.org/wordprocessingml/2006/main" xmlns:w14="http://schemas.microsoft.com/office/word/2010/wordml" xmlns:w15="http://schemas.microsoft.com/office/word/2012/wordml" xmlns:wpg="http://schemas.microsoft.com/office/word/2010/wordprocessingGroup" xmlns:wpi="http://schemas.microsoft.com/office/word/2010/wordprocessingInk" xmlns:wne="http://schemas.microsoft.com/office/word/2006/wordml" xmlns:wps="http://schemas.microsoft.com/office/word/2010/wordprocessingShape" mc:Ignorable="w14 w15 wp14">
   <w:footnote w:type="separator" w:id="-1">
     <w:p>
       <w:r>
@@ -3221,8 +3563,8 @@
 </file>
 
 <file path=word/numbering.xml><?xml version="1.0" encoding="utf-8"?>
-<w:numbering xmlns:wpc="http://schemas.microsoft.com/office/word/2010/wordprocessingCanvas" xmlns:cx="http://schemas.microsoft.com/office/drawing/2014/chartex" xmlns:cx1="http://schemas.microsoft.com/office/drawing/2015/9/8/chartex" xmlns:cx2="http://schemas.microsoft.com/office/drawing/2015/10/21/chartex" xmlns:cx3="http://schemas.microsoft.com/office/drawing/2016/5/9/chartex" xmlns:cx4="http://schemas.microsoft.com/office/drawing/2016/5/10/chartex" xmlns:cx5="http://schemas.microsoft.com/office/drawing/2016/5/11/chartex" xmlns:cx6="http://schemas.microsoft.com/office/drawing/2016/5/12/chartex" xmlns:cx7="http://schemas.microsoft.com/office/drawing/2016/5/13/chartex" xmlns:cx8="http://schemas.microsoft.com/office/drawing/2016/5/14/chartex" xmlns:mc="http://schemas.openxmlformats.org/markup-compatibility/2006" xmlns:o="urn:schemas-microsoft-com:office:office" xmlns:r="http://schemas.openxmlformats.org/officeDocument/2006/relationships" xmlns:m="http://schemas.openxmlformats.org/officeDocument/2006/math" xmlns:v="urn:schemas-microsoft-com:vml" xmlns:wp14="http://schemas.microsoft.com/office/word/2010/wordprocessingDrawing" xmlns:wp="http://schemas.openxmlformats.org/drawingml/2006/wordprocessingDrawing" xmlns:w10="urn:schemas-microsoft-com:office:word" xmlns:w="http://schemas.openxmlformats.org/wordprocessingml/2006/main" xmlns:w14="http://schemas.microsoft.com/office/word/2010/wordml" xmlns:w15="http://schemas.microsoft.com/office/word/2012/wordml" xmlns:w16se="http://schemas.microsoft.com/office/word/2015/wordml/symex" xmlns:wpg="http://schemas.microsoft.com/office/word/2010/wordprocessingGroup" xmlns:wpi="http://schemas.microsoft.com/office/word/2010/wordprocessingInk" xmlns:wne="http://schemas.microsoft.com/office/word/2006/wordml" xmlns:wps="http://schemas.microsoft.com/office/word/2010/wordprocessingShape" mc:Ignorable="w14 w15 w16se wp14">
-  <w:abstractNum w:abstractNumId="0" w15:restartNumberingAfterBreak="0">
+<w:numbering xmlns:wpc="http://schemas.microsoft.com/office/word/2010/wordprocessingCanvas" xmlns:mo="http://schemas.microsoft.com/office/mac/office/2008/main" xmlns:mc="http://schemas.openxmlformats.org/markup-compatibility/2006" xmlns:mv="urn:schemas-microsoft-com:mac:vml" xmlns:o="urn:schemas-microsoft-com:office:office" xmlns:r="http://schemas.openxmlformats.org/officeDocument/2006/relationships" xmlns:m="http://schemas.openxmlformats.org/officeDocument/2006/math" xmlns:v="urn:schemas-microsoft-com:vml" xmlns:wp14="http://schemas.microsoft.com/office/word/2010/wordprocessingDrawing" xmlns:wp="http://schemas.openxmlformats.org/drawingml/2006/wordprocessingDrawing" xmlns:w10="urn:schemas-microsoft-com:office:word" xmlns:w="http://schemas.openxmlformats.org/wordprocessingml/2006/main" xmlns:w14="http://schemas.microsoft.com/office/word/2010/wordml" xmlns:w15="http://schemas.microsoft.com/office/word/2012/wordml" xmlns:wpg="http://schemas.microsoft.com/office/word/2010/wordprocessingGroup" xmlns:wpi="http://schemas.microsoft.com/office/word/2010/wordprocessingInk" xmlns:wne="http://schemas.microsoft.com/office/word/2006/wordml" xmlns:wps="http://schemas.microsoft.com/office/word/2010/wordprocessingShape" mc:Ignorable="w14 w15 wp14">
+  <w:abstractNum w:abstractNumId="0">
     <w:nsid w:val="FFFFFFFB"/>
     <w:multiLevelType w:val="multilevel"/>
     <w:tmpl w:val="67328834"/>
@@ -3302,7 +3644,7 @@
       <w:lvlJc w:val="left"/>
     </w:lvl>
   </w:abstractNum>
-  <w:abstractNum w:abstractNumId="1" w15:restartNumberingAfterBreak="0">
+  <w:abstractNum w:abstractNumId="1">
     <w:nsid w:val="6F1D6A21"/>
     <w:multiLevelType w:val="singleLevel"/>
     <w:tmpl w:val="A100F9DC"/>
@@ -3334,7 +3676,7 @@
 </file>
 
 <file path=word/styles.xml><?xml version="1.0" encoding="utf-8"?>
-<w:styles xmlns:mc="http://schemas.openxmlformats.org/markup-compatibility/2006" xmlns:r="http://schemas.openxmlformats.org/officeDocument/2006/relationships" xmlns:w="http://schemas.openxmlformats.org/wordprocessingml/2006/main" xmlns:w14="http://schemas.microsoft.com/office/word/2010/wordml" xmlns:w15="http://schemas.microsoft.com/office/word/2012/wordml" xmlns:w16se="http://schemas.microsoft.com/office/word/2015/wordml/symex" mc:Ignorable="w14 w15 w16se">
+<w:styles xmlns:mc="http://schemas.openxmlformats.org/markup-compatibility/2006" xmlns:r="http://schemas.openxmlformats.org/officeDocument/2006/relationships" xmlns:w="http://schemas.openxmlformats.org/wordprocessingml/2006/main" xmlns:w14="http://schemas.microsoft.com/office/word/2010/wordml" xmlns:w15="http://schemas.microsoft.com/office/word/2012/wordml" mc:Ignorable="w14 w15">
   <w:docDefaults>
     <w:rPrDefault>
       <w:rPr>
@@ -3344,7 +3686,7 @@
     </w:rPrDefault>
     <w:pPrDefault/>
   </w:docDefaults>
-  <w:latentStyles w:defLockedState="0" w:defUIPriority="0" w:defSemiHidden="0" w:defUnhideWhenUsed="0" w:defQFormat="0" w:count="374">
+  <w:latentStyles w:defLockedState="0" w:defUIPriority="0" w:defSemiHidden="0" w:defUnhideWhenUsed="0" w:defQFormat="0" w:count="382">
     <w:lsdException w:name="Normal" w:qFormat="1"/>
     <w:lsdException w:name="heading 1" w:qFormat="1"/>
     <w:lsdException w:name="heading 2" w:qFormat="1"/>
@@ -3869,7 +4211,6 @@
   <w:style w:type="character" w:default="1" w:styleId="DefaultParagraphFont">
     <w:name w:val="Default Paragraph Font"/>
     <w:uiPriority w:val="1"/>
-    <w:semiHidden/>
     <w:unhideWhenUsed/>
   </w:style>
   <w:style w:type="table" w:default="1" w:styleId="TableNormal">
@@ -4116,6 +4457,7 @@
     <w:basedOn w:val="TableNormal"/>
     <w:rsid w:val="00FA5B6E"/>
     <w:tblPr>
+      <w:tblInd w:w="0" w:type="dxa"/>
       <w:tblBorders>
         <w:top w:val="single" w:sz="4" w:space="0" w:color="auto"/>
         <w:left w:val="single" w:sz="4" w:space="0" w:color="auto"/>
@@ -4124,6 +4466,12 @@
         <w:insideH w:val="single" w:sz="4" w:space="0" w:color="auto"/>
         <w:insideV w:val="single" w:sz="4" w:space="0" w:color="auto"/>
       </w:tblBorders>
+      <w:tblCellMar>
+        <w:top w:w="0" w:type="dxa"/>
+        <w:left w:w="108" w:type="dxa"/>
+        <w:bottom w:w="0" w:type="dxa"/>
+        <w:right w:w="108" w:type="dxa"/>
+      </w:tblCellMar>
     </w:tblPr>
   </w:style>
   <w:style w:type="paragraph" w:styleId="ListParagraph">

</xml_diff>